<commit_message>
Bugs list is added to Sprint 1 document
</commit_message>
<xml_diff>
--- a/Docs/Sprint1.docx
+++ b/Docs/Sprint1.docx
@@ -113,14 +113,76 @@
           <w:rFonts w:ascii="Times New Roman" w:eastAsia="Times New Roman" w:hAnsi="Times New Roman" w:cs="Times New Roman"/>
           <w:sz w:val="24"/>
           <w:szCs w:val="24"/>
-        </w:rPr>
-      </w:pPr>
-      <w:r>
-        <w:rPr>
-          <w:rFonts w:ascii="Arial" w:eastAsia="Times New Roman" w:hAnsi="Arial" w:cs="Arial"/>
-          <w:color w:val="000000"/>
-        </w:rPr>
-        <w:t xml:space="preserve">Дан SOAP-сервис Accounts, который имеет 4 метода: Login, Logout, </w:t>
+          <w:lang w:val="ru-RU"/>
+        </w:rPr>
+      </w:pPr>
+      <w:r>
+        <w:rPr>
+          <w:rFonts w:ascii="Arial" w:eastAsia="Times New Roman" w:hAnsi="Arial" w:cs="Arial"/>
+          <w:color w:val="000000"/>
+          <w:lang w:val="ru-RU"/>
+        </w:rPr>
+        <w:t xml:space="preserve">Дан </w:t>
+      </w:r>
+      <w:r>
+        <w:rPr>
+          <w:rFonts w:ascii="Arial" w:eastAsia="Times New Roman" w:hAnsi="Arial" w:cs="Arial"/>
+          <w:color w:val="000000"/>
+        </w:rPr>
+        <w:t>SOAP</w:t>
+      </w:r>
+      <w:r>
+        <w:rPr>
+          <w:rFonts w:ascii="Arial" w:eastAsia="Times New Roman" w:hAnsi="Arial" w:cs="Arial"/>
+          <w:color w:val="000000"/>
+          <w:lang w:val="ru-RU"/>
+        </w:rPr>
+        <w:t xml:space="preserve">-сервис </w:t>
+      </w:r>
+      <w:r>
+        <w:rPr>
+          <w:rFonts w:ascii="Arial" w:eastAsia="Times New Roman" w:hAnsi="Arial" w:cs="Arial"/>
+          <w:color w:val="000000"/>
+        </w:rPr>
+        <w:t>Accounts</w:t>
+      </w:r>
+      <w:r>
+        <w:rPr>
+          <w:rFonts w:ascii="Arial" w:eastAsia="Times New Roman" w:hAnsi="Arial" w:cs="Arial"/>
+          <w:color w:val="000000"/>
+          <w:lang w:val="ru-RU"/>
+        </w:rPr>
+        <w:t xml:space="preserve">, который имеет 4 метода: </w:t>
+      </w:r>
+      <w:r>
+        <w:rPr>
+          <w:rFonts w:ascii="Arial" w:eastAsia="Times New Roman" w:hAnsi="Arial" w:cs="Arial"/>
+          <w:color w:val="000000"/>
+        </w:rPr>
+        <w:t>Login</w:t>
+      </w:r>
+      <w:r>
+        <w:rPr>
+          <w:rFonts w:ascii="Arial" w:eastAsia="Times New Roman" w:hAnsi="Arial" w:cs="Arial"/>
+          <w:color w:val="000000"/>
+          <w:lang w:val="ru-RU"/>
+        </w:rPr>
+        <w:t xml:space="preserve">, </w:t>
+      </w:r>
+      <w:r>
+        <w:rPr>
+          <w:rFonts w:ascii="Arial" w:eastAsia="Times New Roman" w:hAnsi="Arial" w:cs="Arial"/>
+          <w:color w:val="000000"/>
+        </w:rPr>
+        <w:t>Logout</w:t>
+      </w:r>
+      <w:r>
+        <w:rPr>
+          <w:rFonts w:ascii="Arial" w:eastAsia="Times New Roman" w:hAnsi="Arial" w:cs="Arial"/>
+          <w:color w:val="000000"/>
+          <w:lang w:val="ru-RU"/>
+        </w:rPr>
+        <w:t xml:space="preserve">, </w:t>
       </w:r>
       <w:proofErr w:type="spellStart"/>
       <w:r>
@@ -135,6 +197,7 @@
         <w:rPr>
           <w:rFonts w:ascii="Arial" w:eastAsia="Times New Roman" w:hAnsi="Arial" w:cs="Arial"/>
           <w:color w:val="000000"/>
+          <w:lang w:val="ru-RU"/>
         </w:rPr>
         <w:t xml:space="preserve">, </w:t>
       </w:r>
@@ -151,6 +214,7 @@
         <w:rPr>
           <w:rFonts w:ascii="Arial" w:eastAsia="Times New Roman" w:hAnsi="Arial" w:cs="Arial"/>
           <w:color w:val="000000"/>
+          <w:lang w:val="ru-RU"/>
         </w:rPr>
         <w:t>.</w:t>
       </w:r>
@@ -159,6 +223,7 @@
           <w:rFonts w:ascii="Times New Roman" w:eastAsia="Times New Roman" w:hAnsi="Times New Roman" w:cs="Times New Roman"/>
           <w:sz w:val="24"/>
           <w:szCs w:val="24"/>
+          <w:lang w:val="ru-RU"/>
         </w:rPr>
         <w:tab/>
       </w:r>
@@ -186,8 +251,24 @@
         <w:rPr>
           <w:rFonts w:ascii="Arial" w:eastAsia="Times New Roman" w:hAnsi="Arial" w:cs="Arial"/>
           <w:color w:val="000000"/>
-        </w:rPr>
-        <w:t xml:space="preserve"> Login </w:t>
+          <w:lang w:val="ru-RU"/>
+        </w:rPr>
+        <w:t xml:space="preserve"> </w:t>
+      </w:r>
+      <w:r>
+        <w:rPr>
+          <w:rFonts w:ascii="Arial" w:eastAsia="Times New Roman" w:hAnsi="Arial" w:cs="Arial"/>
+          <w:color w:val="000000"/>
+        </w:rPr>
+        <w:t>Login</w:t>
+      </w:r>
+      <w:r>
+        <w:rPr>
+          <w:rFonts w:ascii="Arial" w:eastAsia="Times New Roman" w:hAnsi="Arial" w:cs="Arial"/>
+          <w:color w:val="000000"/>
+          <w:lang w:val="ru-RU"/>
+        </w:rPr>
+        <w:t xml:space="preserve"> </w:t>
       </w:r>
       <w:r>
         <w:rPr>
@@ -201,6 +282,7 @@
         <w:rPr>
           <w:rFonts w:ascii="Arial" w:eastAsia="Times New Roman" w:hAnsi="Arial" w:cs="Arial"/>
           <w:color w:val="000000"/>
+          <w:lang w:val="ru-RU"/>
         </w:rPr>
         <w:t xml:space="preserve"> 2 </w:t>
       </w:r>
@@ -216,8 +298,24 @@
         <w:rPr>
           <w:rFonts w:ascii="Arial" w:eastAsia="Times New Roman" w:hAnsi="Arial" w:cs="Arial"/>
           <w:color w:val="000000"/>
-        </w:rPr>
-        <w:t xml:space="preserve"> login </w:t>
+          <w:lang w:val="ru-RU"/>
+        </w:rPr>
+        <w:t xml:space="preserve"> </w:t>
+      </w:r>
+      <w:r>
+        <w:rPr>
+          <w:rFonts w:ascii="Arial" w:eastAsia="Times New Roman" w:hAnsi="Arial" w:cs="Arial"/>
+          <w:color w:val="000000"/>
+        </w:rPr>
+        <w:t>login</w:t>
+      </w:r>
+      <w:r>
+        <w:rPr>
+          <w:rFonts w:ascii="Arial" w:eastAsia="Times New Roman" w:hAnsi="Arial" w:cs="Arial"/>
+          <w:color w:val="000000"/>
+          <w:lang w:val="ru-RU"/>
+        </w:rPr>
+        <w:t xml:space="preserve"> </w:t>
       </w:r>
       <w:r>
         <w:rPr>
@@ -231,8 +329,24 @@
         <w:rPr>
           <w:rFonts w:ascii="Arial" w:eastAsia="Times New Roman" w:hAnsi="Arial" w:cs="Arial"/>
           <w:color w:val="000000"/>
-        </w:rPr>
-        <w:t xml:space="preserve"> password, </w:t>
+          <w:lang w:val="ru-RU"/>
+        </w:rPr>
+        <w:t xml:space="preserve"> </w:t>
+      </w:r>
+      <w:r>
+        <w:rPr>
+          <w:rFonts w:ascii="Arial" w:eastAsia="Times New Roman" w:hAnsi="Arial" w:cs="Arial"/>
+          <w:color w:val="000000"/>
+        </w:rPr>
+        <w:t>password</w:t>
+      </w:r>
+      <w:r>
+        <w:rPr>
+          <w:rFonts w:ascii="Arial" w:eastAsia="Times New Roman" w:hAnsi="Arial" w:cs="Arial"/>
+          <w:color w:val="000000"/>
+          <w:lang w:val="ru-RU"/>
+        </w:rPr>
+        <w:t xml:space="preserve">, </w:t>
       </w:r>
       <w:r>
         <w:rPr>
@@ -246,6 +360,7 @@
         <w:rPr>
           <w:rFonts w:ascii="Arial" w:eastAsia="Times New Roman" w:hAnsi="Arial" w:cs="Arial"/>
           <w:color w:val="000000"/>
+          <w:lang w:val="ru-RU"/>
         </w:rPr>
         <w:t xml:space="preserve"> </w:t>
       </w:r>
@@ -262,6 +377,7 @@
         <w:rPr>
           <w:rFonts w:ascii="Arial" w:eastAsia="Times New Roman" w:hAnsi="Arial" w:cs="Arial"/>
           <w:color w:val="000000"/>
+          <w:lang w:val="ru-RU"/>
         </w:rPr>
         <w:t xml:space="preserve">. </w:t>
       </w:r>
@@ -825,6 +941,7 @@
           <w:rFonts w:ascii="Times New Roman" w:eastAsia="Times New Roman" w:hAnsi="Times New Roman" w:cs="Times New Roman"/>
           <w:sz w:val="24"/>
           <w:szCs w:val="24"/>
+          <w:lang w:val="ru-RU"/>
         </w:rPr>
       </w:pPr>
       <w:r>
@@ -855,6 +972,7 @@
           <w:rFonts w:ascii="Times New Roman" w:eastAsia="Times New Roman" w:hAnsi="Times New Roman" w:cs="Times New Roman"/>
           <w:sz w:val="24"/>
           <w:szCs w:val="24"/>
+          <w:lang w:val="ru-RU"/>
         </w:rPr>
       </w:pPr>
       <w:r>
@@ -870,6 +988,7 @@
           <w:rFonts w:ascii="Times New Roman" w:eastAsia="Times New Roman" w:hAnsi="Times New Roman" w:cs="Times New Roman"/>
           <w:sz w:val="24"/>
           <w:szCs w:val="24"/>
+          <w:lang w:val="ru-RU"/>
         </w:rPr>
         <w:t xml:space="preserve"> – </w:t>
       </w:r>
@@ -880,149 +999,755 @@
           <w:szCs w:val="24"/>
           <w:highlight w:val="yellow"/>
         </w:rPr>
-        <w:t>http://soap-att.deejayentertainment.ru/AccountsV1</w:t>
-      </w:r>
+        <w:t>http</w:t>
+      </w:r>
+      <w:r>
+        <w:rPr>
+          <w:rFonts w:ascii="Times New Roman" w:eastAsia="Times New Roman" w:hAnsi="Times New Roman" w:cs="Times New Roman"/>
+          <w:sz w:val="24"/>
+          <w:szCs w:val="24"/>
+          <w:highlight w:val="yellow"/>
+          <w:lang w:val="ru-RU"/>
+        </w:rPr>
+        <w:t>://</w:t>
+      </w:r>
+      <w:r>
+        <w:rPr>
+          <w:rFonts w:ascii="Times New Roman" w:eastAsia="Times New Roman" w:hAnsi="Times New Roman" w:cs="Times New Roman"/>
+          <w:sz w:val="24"/>
+          <w:szCs w:val="24"/>
+          <w:highlight w:val="yellow"/>
+        </w:rPr>
+        <w:t>soap</w:t>
+      </w:r>
+      <w:r>
+        <w:rPr>
+          <w:rFonts w:ascii="Times New Roman" w:eastAsia="Times New Roman" w:hAnsi="Times New Roman" w:cs="Times New Roman"/>
+          <w:sz w:val="24"/>
+          <w:szCs w:val="24"/>
+          <w:highlight w:val="yellow"/>
+          <w:lang w:val="ru-RU"/>
+        </w:rPr>
+        <w:t>-</w:t>
+      </w:r>
+      <w:proofErr w:type="spellStart"/>
+      <w:r>
+        <w:rPr>
+          <w:rFonts w:ascii="Times New Roman" w:eastAsia="Times New Roman" w:hAnsi="Times New Roman" w:cs="Times New Roman"/>
+          <w:sz w:val="24"/>
+          <w:szCs w:val="24"/>
+          <w:highlight w:val="yellow"/>
+        </w:rPr>
+        <w:t>att</w:t>
+      </w:r>
+      <w:proofErr w:type="spellEnd"/>
+      <w:r>
+        <w:rPr>
+          <w:rFonts w:ascii="Times New Roman" w:eastAsia="Times New Roman" w:hAnsi="Times New Roman" w:cs="Times New Roman"/>
+          <w:sz w:val="24"/>
+          <w:szCs w:val="24"/>
+          <w:highlight w:val="yellow"/>
+          <w:lang w:val="ru-RU"/>
+        </w:rPr>
+        <w:t>.</w:t>
+      </w:r>
+      <w:proofErr w:type="spellStart"/>
+      <w:r>
+        <w:rPr>
+          <w:rFonts w:ascii="Times New Roman" w:eastAsia="Times New Roman" w:hAnsi="Times New Roman" w:cs="Times New Roman"/>
+          <w:sz w:val="24"/>
+          <w:szCs w:val="24"/>
+          <w:highlight w:val="yellow"/>
+        </w:rPr>
+        <w:t>deejayentertainment</w:t>
+      </w:r>
+      <w:proofErr w:type="spellEnd"/>
+      <w:r>
+        <w:rPr>
+          <w:rFonts w:ascii="Times New Roman" w:eastAsia="Times New Roman" w:hAnsi="Times New Roman" w:cs="Times New Roman"/>
+          <w:sz w:val="24"/>
+          <w:szCs w:val="24"/>
+          <w:highlight w:val="yellow"/>
+          <w:lang w:val="ru-RU"/>
+        </w:rPr>
+        <w:t>.</w:t>
+      </w:r>
+      <w:proofErr w:type="spellStart"/>
+      <w:r>
+        <w:rPr>
+          <w:rFonts w:ascii="Times New Roman" w:eastAsia="Times New Roman" w:hAnsi="Times New Roman" w:cs="Times New Roman"/>
+          <w:sz w:val="24"/>
+          <w:szCs w:val="24"/>
+          <w:highlight w:val="yellow"/>
+        </w:rPr>
+        <w:t>ru</w:t>
+      </w:r>
+      <w:proofErr w:type="spellEnd"/>
+      <w:r>
+        <w:rPr>
+          <w:rFonts w:ascii="Times New Roman" w:eastAsia="Times New Roman" w:hAnsi="Times New Roman" w:cs="Times New Roman"/>
+          <w:sz w:val="24"/>
+          <w:szCs w:val="24"/>
+          <w:highlight w:val="yellow"/>
+          <w:lang w:val="ru-RU"/>
+        </w:rPr>
+        <w:t>/</w:t>
+      </w:r>
+      <w:proofErr w:type="spellStart"/>
+      <w:r>
+        <w:rPr>
+          <w:rFonts w:ascii="Times New Roman" w:eastAsia="Times New Roman" w:hAnsi="Times New Roman" w:cs="Times New Roman"/>
+          <w:sz w:val="24"/>
+          <w:szCs w:val="24"/>
+          <w:highlight w:val="yellow"/>
+        </w:rPr>
+        <w:t>AccountsV</w:t>
+      </w:r>
+      <w:proofErr w:type="spellEnd"/>
+      <w:r>
+        <w:rPr>
+          <w:rFonts w:ascii="Times New Roman" w:eastAsia="Times New Roman" w:hAnsi="Times New Roman" w:cs="Times New Roman"/>
+          <w:sz w:val="24"/>
+          <w:szCs w:val="24"/>
+          <w:highlight w:val="yellow"/>
+          <w:lang w:val="ru-RU"/>
+        </w:rPr>
+        <w:t>1</w:t>
+      </w:r>
+    </w:p>
+    <w:p>
+      <w:pPr>
+        <w:spacing w:after="0" w:line="240" w:lineRule="auto"/>
+        <w:rPr>
+          <w:rFonts w:ascii="Times New Roman" w:eastAsia="Times New Roman" w:hAnsi="Times New Roman" w:cs="Times New Roman"/>
+          <w:sz w:val="24"/>
+          <w:szCs w:val="24"/>
+          <w:lang w:val="ru-RU"/>
+        </w:rPr>
+      </w:pPr>
+    </w:p>
+    <w:p>
+      <w:pPr>
+        <w:spacing w:after="0" w:line="240" w:lineRule="auto"/>
+        <w:rPr>
+          <w:rFonts w:ascii="Times New Roman" w:eastAsia="Times New Roman" w:hAnsi="Times New Roman" w:cs="Times New Roman"/>
+          <w:sz w:val="24"/>
+          <w:szCs w:val="24"/>
+          <w:lang w:val="ru-RU"/>
+        </w:rPr>
+      </w:pPr>
+      <w:r>
+        <w:rPr>
+          <w:rFonts w:ascii="Arial" w:eastAsia="Times New Roman" w:hAnsi="Arial" w:cs="Arial"/>
+          <w:b/>
+          <w:bCs/>
+          <w:color w:val="000000"/>
+          <w:lang w:val="ru-RU"/>
+        </w:rPr>
+        <w:t>Задани</w:t>
+      </w:r>
+      <w:r>
+        <w:rPr>
+          <w:rFonts w:ascii="Arial" w:eastAsia="Times New Roman" w:hAnsi="Arial" w:cs="Arial"/>
+          <w:b/>
+          <w:bCs/>
+          <w:color w:val="000000"/>
+          <w:lang w:val="ru-RU"/>
+        </w:rPr>
+        <w:t>я</w:t>
+      </w:r>
+      <w:r>
+        <w:rPr>
+          <w:rFonts w:ascii="Arial" w:eastAsia="Times New Roman" w:hAnsi="Arial" w:cs="Arial"/>
+          <w:b/>
+          <w:bCs/>
+          <w:color w:val="000000"/>
+          <w:lang w:val="ru-RU"/>
+        </w:rPr>
+        <w:t>:</w:t>
+      </w:r>
+    </w:p>
+    <w:p>
+      <w:pPr>
+        <w:spacing w:after="0" w:line="240" w:lineRule="auto"/>
+        <w:rPr>
+          <w:rFonts w:ascii="Arial" w:eastAsia="Times New Roman" w:hAnsi="Arial" w:cs="Arial"/>
+          <w:color w:val="000000"/>
+          <w:lang w:val="ru-RU"/>
+        </w:rPr>
+      </w:pPr>
+      <w:r>
+        <w:rPr>
+          <w:rFonts w:ascii="Arial" w:eastAsia="Times New Roman" w:hAnsi="Arial" w:cs="Arial"/>
+          <w:color w:val="000000"/>
+          <w:lang w:val="ru-RU"/>
+        </w:rPr>
+        <w:t xml:space="preserve">Написать не менее </w:t>
+      </w:r>
+      <w:r>
+        <w:rPr>
+          <w:rFonts w:ascii="Arial" w:eastAsia="Times New Roman" w:hAnsi="Arial" w:cs="Arial"/>
+          <w:color w:val="000000"/>
+          <w:lang w:val="ru-RU"/>
+        </w:rPr>
+        <w:t>3</w:t>
+      </w:r>
+      <w:r>
+        <w:rPr>
+          <w:rFonts w:ascii="Arial" w:eastAsia="Times New Roman" w:hAnsi="Arial" w:cs="Arial"/>
+          <w:color w:val="000000"/>
+          <w:lang w:val="ru-RU"/>
+        </w:rPr>
+        <w:t xml:space="preserve">0 тестов. </w:t>
+      </w:r>
+    </w:p>
+    <w:p>
+      <w:pPr>
+        <w:spacing w:after="0" w:line="240" w:lineRule="auto"/>
+        <w:rPr>
+          <w:rFonts w:ascii="Arial" w:eastAsia="Times New Roman" w:hAnsi="Arial" w:cs="Arial"/>
+          <w:color w:val="000000"/>
+          <w:lang w:val="ru-RU"/>
+        </w:rPr>
+      </w:pPr>
+      <w:r>
+        <w:rPr>
+          <w:rFonts w:ascii="Arial" w:eastAsia="Times New Roman" w:hAnsi="Arial" w:cs="Arial"/>
+          <w:color w:val="000000"/>
+          <w:lang w:val="ru-RU"/>
+        </w:rPr>
+        <w:t>Найти не менее 3 багов (написать на н</w:t>
+      </w:r>
+      <w:r>
+        <w:rPr>
+          <w:rFonts w:ascii="Arial" w:eastAsia="Times New Roman" w:hAnsi="Arial" w:cs="Arial"/>
+          <w:color w:val="000000"/>
+          <w:lang w:val="ru-RU"/>
+        </w:rPr>
+        <w:t>их тесты, которые не проходят).</w:t>
+      </w:r>
+    </w:p>
+    <w:p>
+      <w:pPr>
+        <w:spacing w:after="0" w:line="240" w:lineRule="auto"/>
+        <w:rPr>
+          <w:rFonts w:ascii="Arial" w:eastAsia="Times New Roman" w:hAnsi="Arial" w:cs="Arial"/>
+          <w:color w:val="000000"/>
+          <w:lang w:val="ru-RU"/>
+        </w:rPr>
+      </w:pPr>
+    </w:p>
+    <w:p>
+      <w:pPr>
+        <w:spacing w:after="0" w:line="240" w:lineRule="auto"/>
+        <w:rPr>
+          <w:rFonts w:ascii="Arial" w:eastAsia="Times New Roman" w:hAnsi="Arial" w:cs="Arial"/>
+          <w:color w:val="000000"/>
+          <w:lang w:val="ru-RU"/>
+        </w:rPr>
+      </w:pPr>
+      <w:r>
+        <w:rPr>
+          <w:rFonts w:ascii="Arial" w:eastAsia="Times New Roman" w:hAnsi="Arial" w:cs="Arial"/>
+          <w:color w:val="000000"/>
+          <w:lang w:val="ru-RU"/>
+        </w:rPr>
+        <w:t>Чем больше багов вы найдете, тем выше будет ваша оценка. Удачи!</w:t>
+      </w:r>
+    </w:p>
+    <w:p>
+      <w:pPr>
+        <w:spacing w:after="0" w:line="240" w:lineRule="auto"/>
+        <w:rPr>
+          <w:rFonts w:ascii="Arial" w:eastAsia="Times New Roman" w:hAnsi="Arial" w:cs="Arial"/>
+          <w:color w:val="000000"/>
+          <w:lang w:val="ru-RU"/>
+        </w:rPr>
+      </w:pPr>
+    </w:p>
+    <w:p>
+      <w:pPr>
+        <w:pStyle w:val="NormalWeb"/>
+        <w:spacing w:before="0" w:beforeAutospacing="0" w:after="0" w:afterAutospacing="0"/>
+      </w:pPr>
+      <w:proofErr w:type="spellStart"/>
+      <w:r>
+        <w:rPr>
+          <w:rFonts w:ascii="Arial" w:hAnsi="Arial" w:cs="Arial"/>
+          <w:b/>
+          <w:bCs/>
+          <w:color w:val="000000"/>
+          <w:sz w:val="22"/>
+          <w:szCs w:val="22"/>
+        </w:rPr>
+        <w:t>Оставленные</w:t>
+      </w:r>
+      <w:proofErr w:type="spellEnd"/>
+      <w:r>
+        <w:rPr>
+          <w:rFonts w:ascii="Arial" w:hAnsi="Arial" w:cs="Arial"/>
+          <w:b/>
+          <w:bCs/>
+          <w:color w:val="000000"/>
+          <w:sz w:val="22"/>
+          <w:szCs w:val="22"/>
+        </w:rPr>
+        <w:t xml:space="preserve"> </w:t>
+      </w:r>
+      <w:proofErr w:type="spellStart"/>
+      <w:r>
+        <w:rPr>
+          <w:rFonts w:ascii="Arial" w:hAnsi="Arial" w:cs="Arial"/>
+          <w:b/>
+          <w:bCs/>
+          <w:color w:val="000000"/>
+          <w:sz w:val="22"/>
+          <w:szCs w:val="22"/>
+        </w:rPr>
+        <w:t>баги</w:t>
+      </w:r>
+      <w:proofErr w:type="spellEnd"/>
+      <w:r>
+        <w:rPr>
+          <w:rFonts w:ascii="Arial" w:hAnsi="Arial" w:cs="Arial"/>
+          <w:b/>
+          <w:bCs/>
+          <w:color w:val="000000"/>
+          <w:sz w:val="22"/>
+          <w:szCs w:val="22"/>
+        </w:rPr>
+        <w:t>:</w:t>
+      </w:r>
+    </w:p>
+    <w:p>
+      <w:pPr>
+        <w:pStyle w:val="NormalWeb"/>
+        <w:numPr>
+          <w:ilvl w:val="0"/>
+          <w:numId w:val="1"/>
+        </w:numPr>
+        <w:spacing w:before="0" w:beforeAutospacing="0" w:after="0" w:afterAutospacing="0"/>
+        <w:textAlignment w:val="baseline"/>
+        <w:rPr>
+          <w:rFonts w:ascii="Arial" w:hAnsi="Arial" w:cs="Arial"/>
+          <w:color w:val="000000"/>
+          <w:sz w:val="22"/>
+          <w:szCs w:val="22"/>
+          <w:lang w:val="ru-RU"/>
+        </w:rPr>
+      </w:pPr>
+      <w:r>
+        <w:rPr>
+          <w:rFonts w:ascii="Arial" w:hAnsi="Arial" w:cs="Arial"/>
+          <w:color w:val="000000"/>
+          <w:sz w:val="22"/>
+          <w:szCs w:val="22"/>
+        </w:rPr>
+        <w:t>Login</w:t>
+      </w:r>
+      <w:r>
+        <w:rPr>
+          <w:rFonts w:ascii="Arial" w:hAnsi="Arial" w:cs="Arial"/>
+          <w:color w:val="000000"/>
+          <w:sz w:val="22"/>
+          <w:szCs w:val="22"/>
+          <w:lang w:val="ru-RU"/>
+        </w:rPr>
+        <w:t xml:space="preserve"> падает при длине </w:t>
+      </w:r>
+      <w:r>
+        <w:rPr>
+          <w:rFonts w:ascii="Arial" w:hAnsi="Arial" w:cs="Arial"/>
+          <w:color w:val="000000"/>
+          <w:sz w:val="22"/>
+          <w:szCs w:val="22"/>
+        </w:rPr>
+        <w:t>email</w:t>
+      </w:r>
+      <w:r>
+        <w:rPr>
+          <w:rFonts w:ascii="Arial" w:hAnsi="Arial" w:cs="Arial"/>
+          <w:color w:val="000000"/>
+          <w:sz w:val="22"/>
+          <w:szCs w:val="22"/>
+          <w:lang w:val="ru-RU"/>
+        </w:rPr>
+        <w:t xml:space="preserve"> больше 50 символов.</w:t>
+      </w:r>
+    </w:p>
+    <w:p>
+      <w:pPr>
+        <w:pStyle w:val="NormalWeb"/>
+        <w:numPr>
+          <w:ilvl w:val="0"/>
+          <w:numId w:val="1"/>
+        </w:numPr>
+        <w:spacing w:before="0" w:beforeAutospacing="0" w:after="0" w:afterAutospacing="0"/>
+        <w:textAlignment w:val="baseline"/>
+        <w:rPr>
+          <w:rFonts w:ascii="Arial" w:hAnsi="Arial" w:cs="Arial"/>
+          <w:color w:val="000000"/>
+          <w:sz w:val="22"/>
+          <w:szCs w:val="22"/>
+          <w:lang w:val="ru-RU"/>
+        </w:rPr>
+      </w:pPr>
+      <w:r>
+        <w:rPr>
+          <w:rFonts w:ascii="Arial" w:hAnsi="Arial" w:cs="Arial"/>
+          <w:color w:val="000000"/>
+          <w:sz w:val="22"/>
+          <w:szCs w:val="22"/>
+        </w:rPr>
+        <w:t>Logout</w:t>
+      </w:r>
+      <w:r>
+        <w:rPr>
+          <w:rFonts w:ascii="Arial" w:hAnsi="Arial" w:cs="Arial"/>
+          <w:color w:val="000000"/>
+          <w:sz w:val="22"/>
+          <w:szCs w:val="22"/>
+          <w:lang w:val="ru-RU"/>
+        </w:rPr>
+        <w:t xml:space="preserve"> падает с </w:t>
+      </w:r>
+      <w:proofErr w:type="spellStart"/>
+      <w:r>
+        <w:rPr>
+          <w:rFonts w:ascii="Arial" w:hAnsi="Arial" w:cs="Arial"/>
+          <w:color w:val="000000"/>
+          <w:sz w:val="22"/>
+          <w:szCs w:val="22"/>
+        </w:rPr>
+        <w:t>FormatException</w:t>
+      </w:r>
+      <w:proofErr w:type="spellEnd"/>
+      <w:r>
+        <w:rPr>
+          <w:rFonts w:ascii="Arial" w:hAnsi="Arial" w:cs="Arial"/>
+          <w:color w:val="000000"/>
+          <w:sz w:val="22"/>
+          <w:szCs w:val="22"/>
+          <w:lang w:val="ru-RU"/>
+        </w:rPr>
+        <w:t xml:space="preserve"> если подсунули сессию которую невозможно конвертировать в </w:t>
+      </w:r>
+      <w:proofErr w:type="spellStart"/>
+      <w:r>
+        <w:rPr>
+          <w:rFonts w:ascii="Arial" w:hAnsi="Arial" w:cs="Arial"/>
+          <w:color w:val="000000"/>
+          <w:sz w:val="22"/>
+          <w:szCs w:val="22"/>
+        </w:rPr>
+        <w:t>Guid</w:t>
+      </w:r>
+      <w:proofErr w:type="spellEnd"/>
+      <w:r>
+        <w:rPr>
+          <w:rFonts w:ascii="Arial" w:hAnsi="Arial" w:cs="Arial"/>
+          <w:color w:val="000000"/>
+          <w:sz w:val="22"/>
+          <w:szCs w:val="22"/>
+          <w:lang w:val="ru-RU"/>
+        </w:rPr>
+        <w:t>.</w:t>
+      </w:r>
+    </w:p>
+    <w:p>
+      <w:pPr>
+        <w:pStyle w:val="NormalWeb"/>
+        <w:numPr>
+          <w:ilvl w:val="0"/>
+          <w:numId w:val="1"/>
+        </w:numPr>
+        <w:spacing w:before="0" w:beforeAutospacing="0" w:after="0" w:afterAutospacing="0"/>
+        <w:textAlignment w:val="baseline"/>
+        <w:rPr>
+          <w:rFonts w:ascii="Arial" w:hAnsi="Arial" w:cs="Arial"/>
+          <w:color w:val="000000"/>
+          <w:sz w:val="22"/>
+          <w:szCs w:val="22"/>
+          <w:lang w:val="ru-RU"/>
+        </w:rPr>
+      </w:pPr>
+      <w:proofErr w:type="spellStart"/>
+      <w:r>
+        <w:rPr>
+          <w:rFonts w:ascii="Arial" w:hAnsi="Arial" w:cs="Arial"/>
+          <w:color w:val="000000"/>
+          <w:sz w:val="22"/>
+          <w:szCs w:val="22"/>
+        </w:rPr>
+        <w:t>Registrate</w:t>
+      </w:r>
+      <w:proofErr w:type="spellEnd"/>
+      <w:r>
+        <w:rPr>
+          <w:rFonts w:ascii="Arial" w:hAnsi="Arial" w:cs="Arial"/>
+          <w:color w:val="000000"/>
+          <w:sz w:val="22"/>
+          <w:szCs w:val="22"/>
+          <w:lang w:val="ru-RU"/>
+        </w:rPr>
+        <w:t xml:space="preserve"> пропускает 2 условия: цифры и знаки препинания</w:t>
+      </w:r>
+    </w:p>
+    <w:p>
+      <w:pPr>
+        <w:pStyle w:val="NormalWeb"/>
+        <w:numPr>
+          <w:ilvl w:val="0"/>
+          <w:numId w:val="1"/>
+        </w:numPr>
+        <w:spacing w:before="0" w:beforeAutospacing="0" w:after="0" w:afterAutospacing="0"/>
+        <w:textAlignment w:val="baseline"/>
+        <w:rPr>
+          <w:rFonts w:ascii="Arial" w:hAnsi="Arial" w:cs="Arial"/>
+          <w:color w:val="000000"/>
+          <w:sz w:val="22"/>
+          <w:szCs w:val="22"/>
+          <w:lang w:val="ru-RU"/>
+        </w:rPr>
+      </w:pPr>
+      <w:proofErr w:type="spellStart"/>
+      <w:r>
+        <w:rPr>
+          <w:rFonts w:ascii="Arial" w:hAnsi="Arial" w:cs="Arial"/>
+          <w:color w:val="000000"/>
+          <w:sz w:val="22"/>
+          <w:szCs w:val="22"/>
+        </w:rPr>
+        <w:t>Registrate</w:t>
+      </w:r>
+      <w:proofErr w:type="spellEnd"/>
+      <w:r>
+        <w:rPr>
+          <w:rFonts w:ascii="Arial" w:hAnsi="Arial" w:cs="Arial"/>
+          <w:color w:val="000000"/>
+          <w:sz w:val="22"/>
+          <w:szCs w:val="22"/>
+          <w:lang w:val="ru-RU"/>
+        </w:rPr>
+        <w:t xml:space="preserve"> возвращает </w:t>
+      </w:r>
+      <w:r>
+        <w:rPr>
+          <w:rFonts w:ascii="Arial" w:hAnsi="Arial" w:cs="Arial"/>
+          <w:color w:val="000000"/>
+          <w:sz w:val="22"/>
+          <w:szCs w:val="22"/>
+        </w:rPr>
+        <w:t>null</w:t>
+      </w:r>
+      <w:r>
+        <w:rPr>
+          <w:rFonts w:ascii="Arial" w:hAnsi="Arial" w:cs="Arial"/>
+          <w:color w:val="000000"/>
+          <w:sz w:val="22"/>
+          <w:szCs w:val="22"/>
+          <w:lang w:val="ru-RU"/>
+        </w:rPr>
+        <w:t xml:space="preserve"> если пароль удовлетворяет всем требованиям сразу</w:t>
+      </w:r>
+    </w:p>
+    <w:p>
+      <w:pPr>
+        <w:pStyle w:val="NormalWeb"/>
+        <w:numPr>
+          <w:ilvl w:val="0"/>
+          <w:numId w:val="1"/>
+        </w:numPr>
+        <w:spacing w:before="0" w:beforeAutospacing="0" w:after="0" w:afterAutospacing="0"/>
+        <w:textAlignment w:val="baseline"/>
+        <w:rPr>
+          <w:rFonts w:ascii="Arial" w:hAnsi="Arial" w:cs="Arial"/>
+          <w:color w:val="000000"/>
+          <w:sz w:val="22"/>
+          <w:szCs w:val="22"/>
+          <w:lang w:val="ru-RU"/>
+        </w:rPr>
+      </w:pPr>
+      <w:proofErr w:type="spellStart"/>
+      <w:r>
+        <w:rPr>
+          <w:rFonts w:ascii="Arial" w:hAnsi="Arial" w:cs="Arial"/>
+          <w:color w:val="000000"/>
+          <w:sz w:val="22"/>
+          <w:szCs w:val="22"/>
+        </w:rPr>
+        <w:t>Registrate</w:t>
+      </w:r>
+      <w:proofErr w:type="spellEnd"/>
+      <w:r>
+        <w:rPr>
+          <w:rFonts w:ascii="Arial" w:hAnsi="Arial" w:cs="Arial"/>
+          <w:color w:val="000000"/>
+          <w:sz w:val="22"/>
+          <w:szCs w:val="22"/>
+          <w:lang w:val="ru-RU"/>
+        </w:rPr>
+        <w:t xml:space="preserve"> возвращает </w:t>
+      </w:r>
+      <w:r>
+        <w:rPr>
+          <w:rFonts w:ascii="Arial" w:hAnsi="Arial" w:cs="Arial"/>
+          <w:color w:val="000000"/>
+          <w:sz w:val="22"/>
+          <w:szCs w:val="22"/>
+        </w:rPr>
+        <w:t>Account</w:t>
+      </w:r>
+      <w:r>
+        <w:rPr>
+          <w:rFonts w:ascii="Arial" w:hAnsi="Arial" w:cs="Arial"/>
+          <w:color w:val="000000"/>
+          <w:sz w:val="22"/>
+          <w:szCs w:val="22"/>
+          <w:lang w:val="ru-RU"/>
+        </w:rPr>
+        <w:t xml:space="preserve"> уже созданного пользователя с паролем, если такой логин уже есть, пользователя не создает и не падает.</w:t>
+      </w:r>
+    </w:p>
+    <w:p>
+      <w:pPr>
+        <w:pStyle w:val="NormalWeb"/>
+        <w:numPr>
+          <w:ilvl w:val="0"/>
+          <w:numId w:val="1"/>
+        </w:numPr>
+        <w:spacing w:before="0" w:beforeAutospacing="0" w:after="0" w:afterAutospacing="0"/>
+        <w:textAlignment w:val="baseline"/>
+        <w:rPr>
+          <w:rFonts w:ascii="Arial" w:hAnsi="Arial" w:cs="Arial"/>
+          <w:color w:val="000000"/>
+          <w:sz w:val="22"/>
+          <w:szCs w:val="22"/>
+          <w:lang w:val="ru-RU"/>
+        </w:rPr>
+      </w:pPr>
+      <w:proofErr w:type="spellStart"/>
+      <w:r>
+        <w:rPr>
+          <w:rFonts w:ascii="Arial" w:hAnsi="Arial" w:cs="Arial"/>
+          <w:color w:val="000000"/>
+          <w:sz w:val="22"/>
+          <w:szCs w:val="22"/>
+        </w:rPr>
+        <w:t>GetUserBySessionId</w:t>
+      </w:r>
+      <w:proofErr w:type="spellEnd"/>
+      <w:r>
+        <w:rPr>
+          <w:rFonts w:ascii="Arial" w:hAnsi="Arial" w:cs="Arial"/>
+          <w:color w:val="000000"/>
+          <w:sz w:val="22"/>
+          <w:szCs w:val="22"/>
+          <w:lang w:val="ru-RU"/>
+        </w:rPr>
+        <w:t xml:space="preserve"> возвращает фейкового пользователя если задан несуществующий </w:t>
+      </w:r>
+      <w:proofErr w:type="spellStart"/>
+      <w:r>
+        <w:rPr>
+          <w:rFonts w:ascii="Arial" w:hAnsi="Arial" w:cs="Arial"/>
+          <w:color w:val="000000"/>
+          <w:sz w:val="22"/>
+          <w:szCs w:val="22"/>
+        </w:rPr>
+        <w:t>SessionUserId</w:t>
+      </w:r>
+      <w:proofErr w:type="spellEnd"/>
+      <w:r>
+        <w:rPr>
+          <w:rFonts w:ascii="Arial" w:hAnsi="Arial" w:cs="Arial"/>
+          <w:color w:val="000000"/>
+          <w:sz w:val="22"/>
+          <w:szCs w:val="22"/>
+          <w:lang w:val="ru-RU"/>
+        </w:rPr>
+        <w:t>.</w:t>
+      </w:r>
+    </w:p>
+    <w:p>
+      <w:pPr>
+        <w:pStyle w:val="NormalWeb"/>
+        <w:numPr>
+          <w:ilvl w:val="0"/>
+          <w:numId w:val="1"/>
+        </w:numPr>
+        <w:spacing w:before="0" w:beforeAutospacing="0" w:after="0" w:afterAutospacing="0"/>
+        <w:textAlignment w:val="baseline"/>
+        <w:rPr>
+          <w:rFonts w:ascii="Arial" w:hAnsi="Arial" w:cs="Arial"/>
+          <w:color w:val="000000"/>
+          <w:sz w:val="22"/>
+          <w:szCs w:val="22"/>
+          <w:lang w:val="ru-RU"/>
+        </w:rPr>
+      </w:pPr>
+      <w:r>
+        <w:rPr>
+          <w:rFonts w:ascii="Arial" w:hAnsi="Arial" w:cs="Arial"/>
+          <w:color w:val="000000"/>
+          <w:sz w:val="22"/>
+          <w:szCs w:val="22"/>
+          <w:lang w:val="ru-RU"/>
+        </w:rPr>
+        <w:t xml:space="preserve">Метод </w:t>
+      </w:r>
+      <w:proofErr w:type="spellStart"/>
+      <w:r>
+        <w:rPr>
+          <w:rFonts w:ascii="Arial" w:hAnsi="Arial" w:cs="Arial"/>
+          <w:color w:val="000000"/>
+          <w:sz w:val="22"/>
+          <w:szCs w:val="22"/>
+        </w:rPr>
+        <w:t>GetUserBySessionId</w:t>
+      </w:r>
+      <w:proofErr w:type="spellEnd"/>
+      <w:r>
+        <w:rPr>
+          <w:rFonts w:ascii="Arial" w:hAnsi="Arial" w:cs="Arial"/>
+          <w:color w:val="000000"/>
+          <w:sz w:val="22"/>
+          <w:szCs w:val="22"/>
+          <w:lang w:val="ru-RU"/>
+        </w:rPr>
+        <w:t xml:space="preserve"> пропускает значение </w:t>
+      </w:r>
+      <w:r>
+        <w:rPr>
+          <w:rFonts w:ascii="Arial" w:hAnsi="Arial" w:cs="Arial"/>
+          <w:color w:val="000000"/>
+          <w:sz w:val="22"/>
+          <w:szCs w:val="22"/>
+        </w:rPr>
+        <w:t>null</w:t>
+      </w:r>
+      <w:r>
+        <w:rPr>
+          <w:rFonts w:ascii="Arial" w:hAnsi="Arial" w:cs="Arial"/>
+          <w:color w:val="000000"/>
+          <w:sz w:val="22"/>
+          <w:szCs w:val="22"/>
+          <w:lang w:val="ru-RU"/>
+        </w:rPr>
+        <w:t xml:space="preserve"> в качестве параметра.</w:t>
+      </w:r>
+    </w:p>
+    <w:p>
+      <w:pPr>
+        <w:spacing w:after="0" w:line="240" w:lineRule="auto"/>
+        <w:rPr>
+          <w:rFonts w:ascii="Arial" w:eastAsia="Times New Roman" w:hAnsi="Arial" w:cs="Arial"/>
+          <w:color w:val="000000"/>
+          <w:lang w:val="ru-RU"/>
+        </w:rPr>
+      </w:pPr>
       <w:bookmarkStart w:id="2" w:name="_GoBack"/>
       <w:bookmarkEnd w:id="2"/>
-    </w:p>
-    <w:p>
-      <w:pPr>
-        <w:spacing w:after="0" w:line="240" w:lineRule="auto"/>
-        <w:rPr>
-          <w:rFonts w:ascii="Times New Roman" w:eastAsia="Times New Roman" w:hAnsi="Times New Roman" w:cs="Times New Roman"/>
-          <w:sz w:val="24"/>
-          <w:szCs w:val="24"/>
-        </w:rPr>
-      </w:pPr>
-    </w:p>
-    <w:p>
-      <w:pPr>
-        <w:spacing w:after="0" w:line="240" w:lineRule="auto"/>
-        <w:rPr>
-          <w:rFonts w:ascii="Times New Roman" w:eastAsia="Times New Roman" w:hAnsi="Times New Roman" w:cs="Times New Roman"/>
-          <w:sz w:val="24"/>
-          <w:szCs w:val="24"/>
-          <w:lang w:val="ru-RU"/>
-        </w:rPr>
-      </w:pPr>
-      <w:r>
-        <w:rPr>
-          <w:rFonts w:ascii="Arial" w:eastAsia="Times New Roman" w:hAnsi="Arial" w:cs="Arial"/>
-          <w:b/>
-          <w:bCs/>
-          <w:color w:val="000000"/>
-          <w:lang w:val="ru-RU"/>
-        </w:rPr>
-        <w:t>Задани</w:t>
-      </w:r>
-      <w:r>
-        <w:rPr>
-          <w:rFonts w:ascii="Arial" w:eastAsia="Times New Roman" w:hAnsi="Arial" w:cs="Arial"/>
-          <w:b/>
-          <w:bCs/>
-          <w:color w:val="000000"/>
-          <w:lang w:val="ru-RU"/>
-        </w:rPr>
-        <w:t>я</w:t>
-      </w:r>
-      <w:r>
-        <w:rPr>
-          <w:rFonts w:ascii="Arial" w:eastAsia="Times New Roman" w:hAnsi="Arial" w:cs="Arial"/>
-          <w:b/>
-          <w:bCs/>
-          <w:color w:val="000000"/>
-          <w:lang w:val="ru-RU"/>
-        </w:rPr>
-        <w:t>:</w:t>
-      </w:r>
-    </w:p>
-    <w:p>
-      <w:pPr>
-        <w:spacing w:after="0" w:line="240" w:lineRule="auto"/>
-        <w:rPr>
-          <w:rFonts w:ascii="Arial" w:eastAsia="Times New Roman" w:hAnsi="Arial" w:cs="Arial"/>
-          <w:color w:val="000000"/>
-          <w:lang w:val="ru-RU"/>
-        </w:rPr>
-      </w:pPr>
-      <w:r>
-        <w:rPr>
-          <w:rFonts w:ascii="Arial" w:eastAsia="Times New Roman" w:hAnsi="Arial" w:cs="Arial"/>
-          <w:color w:val="000000"/>
-          <w:lang w:val="ru-RU"/>
-        </w:rPr>
-        <w:t xml:space="preserve">Написать не менее </w:t>
-      </w:r>
-      <w:r>
-        <w:rPr>
-          <w:rFonts w:ascii="Arial" w:eastAsia="Times New Roman" w:hAnsi="Arial" w:cs="Arial"/>
-          <w:color w:val="000000"/>
-          <w:lang w:val="ru-RU"/>
-        </w:rPr>
-        <w:t>3</w:t>
-      </w:r>
-      <w:r>
-        <w:rPr>
-          <w:rFonts w:ascii="Arial" w:eastAsia="Times New Roman" w:hAnsi="Arial" w:cs="Arial"/>
-          <w:color w:val="000000"/>
-          <w:lang w:val="ru-RU"/>
-        </w:rPr>
-        <w:t xml:space="preserve">0 тестов. </w:t>
-      </w:r>
-    </w:p>
-    <w:p>
-      <w:pPr>
-        <w:spacing w:after="0" w:line="240" w:lineRule="auto"/>
-        <w:rPr>
-          <w:rFonts w:ascii="Arial" w:eastAsia="Times New Roman" w:hAnsi="Arial" w:cs="Arial"/>
-          <w:color w:val="000000"/>
-          <w:lang w:val="ru-RU"/>
-        </w:rPr>
-      </w:pPr>
-      <w:r>
-        <w:rPr>
-          <w:rFonts w:ascii="Arial" w:eastAsia="Times New Roman" w:hAnsi="Arial" w:cs="Arial"/>
-          <w:color w:val="000000"/>
-          <w:lang w:val="ru-RU"/>
-        </w:rPr>
-        <w:t>Найти не менее 3 багов (написать на н</w:t>
-      </w:r>
-      <w:r>
-        <w:rPr>
-          <w:rFonts w:ascii="Arial" w:eastAsia="Times New Roman" w:hAnsi="Arial" w:cs="Arial"/>
-          <w:color w:val="000000"/>
-          <w:lang w:val="ru-RU"/>
-        </w:rPr>
-        <w:t>их тесты, которые не проходят).</w:t>
-      </w:r>
-    </w:p>
-    <w:p>
-      <w:pPr>
-        <w:spacing w:after="0" w:line="240" w:lineRule="auto"/>
-        <w:rPr>
-          <w:rFonts w:ascii="Arial" w:eastAsia="Times New Roman" w:hAnsi="Arial" w:cs="Arial"/>
-          <w:color w:val="000000"/>
-          <w:lang w:val="ru-RU"/>
-        </w:rPr>
-      </w:pPr>
-    </w:p>
-    <w:p>
-      <w:pPr>
-        <w:spacing w:after="0" w:line="240" w:lineRule="auto"/>
-        <w:rPr>
-          <w:rFonts w:ascii="Arial" w:eastAsia="Times New Roman" w:hAnsi="Arial" w:cs="Arial"/>
-          <w:color w:val="000000"/>
-          <w:lang w:val="ru-RU"/>
-        </w:rPr>
-      </w:pPr>
-      <w:r>
-        <w:rPr>
-          <w:rFonts w:ascii="Arial" w:eastAsia="Times New Roman" w:hAnsi="Arial" w:cs="Arial"/>
-          <w:color w:val="000000"/>
-          <w:lang w:val="ru-RU"/>
-        </w:rPr>
-        <w:t>Чем больше багов вы найдете, тем выше будет ваша оценка. Удачи!</w:t>
-      </w:r>
     </w:p>
     <w:p>
       <w:pPr>
@@ -1039,6 +1764,163 @@
     </w:sectPr>
   </w:body>
 </w:document>
+</file>
+
+<file path=word/numbering.xml><?xml version="1.0" encoding="utf-8"?>
+<w:numbering xmlns:wpc="http://schemas.microsoft.com/office/word/2010/wordprocessingCanvas" xmlns:cx="http://schemas.microsoft.com/office/drawing/2014/chartex" xmlns:cx1="http://schemas.microsoft.com/office/drawing/2015/9/8/chartex" xmlns:mc="http://schemas.openxmlformats.org/markup-compatibility/2006" xmlns:o="urn:schemas-microsoft-com:office:office" xmlns:r="http://schemas.openxmlformats.org/officeDocument/2006/relationships" xmlns:m="http://schemas.openxmlformats.org/officeDocument/2006/math" xmlns:v="urn:schemas-microsoft-com:vml" xmlns:wp14="http://schemas.microsoft.com/office/word/2010/wordprocessingDrawing" xmlns:wp="http://schemas.openxmlformats.org/drawingml/2006/wordprocessingDrawing" xmlns:w10="urn:schemas-microsoft-com:office:word" xmlns:w="http://schemas.openxmlformats.org/wordprocessingml/2006/main" xmlns:w14="http://schemas.microsoft.com/office/word/2010/wordml" xmlns:w15="http://schemas.microsoft.com/office/word/2012/wordml" xmlns:w16se="http://schemas.microsoft.com/office/word/2015/wordml/symex" xmlns:wpg="http://schemas.microsoft.com/office/word/2010/wordprocessingGroup" xmlns:wpi="http://schemas.microsoft.com/office/word/2010/wordprocessingInk" xmlns:wne="http://schemas.microsoft.com/office/word/2006/wordml" xmlns:wps="http://schemas.microsoft.com/office/word/2010/wordprocessingShape" mc:Ignorable="w14 w15 w16se wp14">
+  <w:abstractNum w:abstractNumId="0" w15:restartNumberingAfterBreak="0">
+    <w:nsid w:val="606F449C"/>
+    <w:multiLevelType w:val="multilevel"/>
+    <w:tmpl w:val="96EC6F44"/>
+    <w:lvl w:ilvl="0">
+      <w:start w:val="1"/>
+      <w:numFmt w:val="bullet"/>
+      <w:lvlText w:val=""/>
+      <w:lvlJc w:val="left"/>
+      <w:pPr>
+        <w:tabs>
+          <w:tab w:val="num" w:pos="720"/>
+        </w:tabs>
+        <w:ind w:left="720" w:hanging="360"/>
+      </w:pPr>
+      <w:rPr>
+        <w:rFonts w:ascii="Symbol" w:hAnsi="Symbol" w:hint="default"/>
+        <w:sz w:val="20"/>
+      </w:rPr>
+    </w:lvl>
+    <w:lvl w:ilvl="1" w:tentative="1">
+      <w:start w:val="1"/>
+      <w:numFmt w:val="bullet"/>
+      <w:lvlText w:val="o"/>
+      <w:lvlJc w:val="left"/>
+      <w:pPr>
+        <w:tabs>
+          <w:tab w:val="num" w:pos="1440"/>
+        </w:tabs>
+        <w:ind w:left="1440" w:hanging="360"/>
+      </w:pPr>
+      <w:rPr>
+        <w:rFonts w:ascii="Courier New" w:hAnsi="Courier New" w:hint="default"/>
+        <w:sz w:val="20"/>
+      </w:rPr>
+    </w:lvl>
+    <w:lvl w:ilvl="2" w:tentative="1">
+      <w:start w:val="1"/>
+      <w:numFmt w:val="bullet"/>
+      <w:lvlText w:val=""/>
+      <w:lvlJc w:val="left"/>
+      <w:pPr>
+        <w:tabs>
+          <w:tab w:val="num" w:pos="2160"/>
+        </w:tabs>
+        <w:ind w:left="2160" w:hanging="360"/>
+      </w:pPr>
+      <w:rPr>
+        <w:rFonts w:ascii="Wingdings" w:hAnsi="Wingdings" w:hint="default"/>
+        <w:sz w:val="20"/>
+      </w:rPr>
+    </w:lvl>
+    <w:lvl w:ilvl="3" w:tentative="1">
+      <w:start w:val="1"/>
+      <w:numFmt w:val="bullet"/>
+      <w:lvlText w:val=""/>
+      <w:lvlJc w:val="left"/>
+      <w:pPr>
+        <w:tabs>
+          <w:tab w:val="num" w:pos="2880"/>
+        </w:tabs>
+        <w:ind w:left="2880" w:hanging="360"/>
+      </w:pPr>
+      <w:rPr>
+        <w:rFonts w:ascii="Wingdings" w:hAnsi="Wingdings" w:hint="default"/>
+        <w:sz w:val="20"/>
+      </w:rPr>
+    </w:lvl>
+    <w:lvl w:ilvl="4" w:tentative="1">
+      <w:start w:val="1"/>
+      <w:numFmt w:val="bullet"/>
+      <w:lvlText w:val=""/>
+      <w:lvlJc w:val="left"/>
+      <w:pPr>
+        <w:tabs>
+          <w:tab w:val="num" w:pos="3600"/>
+        </w:tabs>
+        <w:ind w:left="3600" w:hanging="360"/>
+      </w:pPr>
+      <w:rPr>
+        <w:rFonts w:ascii="Wingdings" w:hAnsi="Wingdings" w:hint="default"/>
+        <w:sz w:val="20"/>
+      </w:rPr>
+    </w:lvl>
+    <w:lvl w:ilvl="5" w:tentative="1">
+      <w:start w:val="1"/>
+      <w:numFmt w:val="bullet"/>
+      <w:lvlText w:val=""/>
+      <w:lvlJc w:val="left"/>
+      <w:pPr>
+        <w:tabs>
+          <w:tab w:val="num" w:pos="4320"/>
+        </w:tabs>
+        <w:ind w:left="4320" w:hanging="360"/>
+      </w:pPr>
+      <w:rPr>
+        <w:rFonts w:ascii="Wingdings" w:hAnsi="Wingdings" w:hint="default"/>
+        <w:sz w:val="20"/>
+      </w:rPr>
+    </w:lvl>
+    <w:lvl w:ilvl="6" w:tentative="1">
+      <w:start w:val="1"/>
+      <w:numFmt w:val="bullet"/>
+      <w:lvlText w:val=""/>
+      <w:lvlJc w:val="left"/>
+      <w:pPr>
+        <w:tabs>
+          <w:tab w:val="num" w:pos="5040"/>
+        </w:tabs>
+        <w:ind w:left="5040" w:hanging="360"/>
+      </w:pPr>
+      <w:rPr>
+        <w:rFonts w:ascii="Wingdings" w:hAnsi="Wingdings" w:hint="default"/>
+        <w:sz w:val="20"/>
+      </w:rPr>
+    </w:lvl>
+    <w:lvl w:ilvl="7" w:tentative="1">
+      <w:start w:val="1"/>
+      <w:numFmt w:val="bullet"/>
+      <w:lvlText w:val=""/>
+      <w:lvlJc w:val="left"/>
+      <w:pPr>
+        <w:tabs>
+          <w:tab w:val="num" w:pos="5760"/>
+        </w:tabs>
+        <w:ind w:left="5760" w:hanging="360"/>
+      </w:pPr>
+      <w:rPr>
+        <w:rFonts w:ascii="Wingdings" w:hAnsi="Wingdings" w:hint="default"/>
+        <w:sz w:val="20"/>
+      </w:rPr>
+    </w:lvl>
+    <w:lvl w:ilvl="8" w:tentative="1">
+      <w:start w:val="1"/>
+      <w:numFmt w:val="bullet"/>
+      <w:lvlText w:val=""/>
+      <w:lvlJc w:val="left"/>
+      <w:pPr>
+        <w:tabs>
+          <w:tab w:val="num" w:pos="6480"/>
+        </w:tabs>
+        <w:ind w:left="6480" w:hanging="360"/>
+      </w:pPr>
+      <w:rPr>
+        <w:rFonts w:ascii="Wingdings" w:hAnsi="Wingdings" w:hint="default"/>
+        <w:sz w:val="20"/>
+      </w:rPr>
+    </w:lvl>
+  </w:abstractNum>
+  <w:num w:numId="1">
+    <w:abstractNumId w:val="0"/>
+  </w:num>
+</w:numbering>
 </file>
 
 <file path=word/styles.xml><?xml version="1.0" encoding="utf-8"?>

</xml_diff>

<commit_message>
Sprint 1 small fixes Sprint 2 doc is created and prepared
</commit_message>
<xml_diff>
--- a/Docs/Sprint1.docx
+++ b/Docs/Sprint1.docx
@@ -31,7 +31,7 @@
           <w:szCs w:val="32"/>
           <w:lang w:val="ru-RU"/>
         </w:rPr>
-        <w:t xml:space="preserve"> 1. Развертывание сред и первые пробные тесты (</w:t>
+        <w:t xml:space="preserve"> 1. Развертывание сред и </w:t>
       </w:r>
       <w:r>
         <w:rPr>
@@ -41,8 +41,9 @@
           <w:color w:val="000000"/>
           <w:sz w:val="32"/>
           <w:szCs w:val="32"/>
-        </w:rPr>
-        <w:t>SOAP</w:t>
+          <w:lang w:val="ru-RU"/>
+        </w:rPr>
+        <w:t xml:space="preserve">знакомство с сервисами </w:t>
       </w:r>
       <w:r>
         <w:rPr>
@@ -52,48 +53,51 @@
           <w:color w:val="000000"/>
           <w:sz w:val="32"/>
           <w:szCs w:val="32"/>
-          <w:lang w:val="ru-RU"/>
-        </w:rPr>
-        <w:t>).</w:t>
-      </w:r>
-    </w:p>
-    <w:p>
-      <w:pPr>
-        <w:spacing w:after="0" w:line="240" w:lineRule="auto"/>
-        <w:rPr>
-          <w:rFonts w:ascii="Arial" w:eastAsia="Times New Roman" w:hAnsi="Arial" w:cs="Arial"/>
-          <w:color w:val="000000"/>
-          <w:lang w:val="ru-RU"/>
-        </w:rPr>
-      </w:pPr>
-      <w:r>
-        <w:rPr>
-          <w:rFonts w:ascii="Arial" w:eastAsia="Times New Roman" w:hAnsi="Arial" w:cs="Arial"/>
-          <w:color w:val="000000"/>
-        </w:rPr>
-        <w:t> </w:t>
-      </w:r>
-    </w:p>
-    <w:p>
-      <w:pPr>
-        <w:spacing w:after="0" w:line="240" w:lineRule="auto"/>
-        <w:rPr>
-          <w:rFonts w:ascii="Times New Roman" w:eastAsia="Times New Roman" w:hAnsi="Times New Roman" w:cs="Times New Roman"/>
-          <w:sz w:val="24"/>
-          <w:szCs w:val="24"/>
-          <w:lang w:val="ru-RU"/>
-        </w:rPr>
-      </w:pPr>
-      <w:r>
-        <w:rPr>
-          <w:rFonts w:ascii="Arial" w:eastAsia="Times New Roman" w:hAnsi="Arial" w:cs="Arial"/>
+        </w:rPr>
+        <w:t>SOAP</w:t>
+      </w:r>
+      <w:r>
+        <w:rPr>
+          <w:rFonts w:ascii="Arial" w:hAnsi="Arial" w:cs="Arial"/>
           <w:b/>
           <w:bCs/>
           <w:color w:val="000000"/>
-          <w:lang w:val="ru-RU"/>
-        </w:rPr>
-        <w:t>Спецификация</w:t>
-      </w:r>
+          <w:sz w:val="32"/>
+          <w:szCs w:val="32"/>
+          <w:lang w:val="ru-RU"/>
+        </w:rPr>
+        <w:t>.</w:t>
+      </w:r>
+      <w:bookmarkStart w:id="0" w:name="_GoBack"/>
+      <w:bookmarkEnd w:id="0"/>
+    </w:p>
+    <w:p>
+      <w:pPr>
+        <w:spacing w:after="0" w:line="240" w:lineRule="auto"/>
+        <w:rPr>
+          <w:rFonts w:ascii="Arial" w:eastAsia="Times New Roman" w:hAnsi="Arial" w:cs="Arial"/>
+          <w:color w:val="000000"/>
+          <w:lang w:val="ru-RU"/>
+        </w:rPr>
+      </w:pPr>
+      <w:r>
+        <w:rPr>
+          <w:rFonts w:ascii="Arial" w:eastAsia="Times New Roman" w:hAnsi="Arial" w:cs="Arial"/>
+          <w:color w:val="000000"/>
+        </w:rPr>
+        <w:t> </w:t>
+      </w:r>
+    </w:p>
+    <w:p>
+      <w:pPr>
+        <w:spacing w:after="0" w:line="240" w:lineRule="auto"/>
+        <w:rPr>
+          <w:rFonts w:ascii="Times New Roman" w:eastAsia="Times New Roman" w:hAnsi="Times New Roman" w:cs="Times New Roman"/>
+          <w:sz w:val="24"/>
+          <w:szCs w:val="24"/>
+          <w:lang w:val="ru-RU"/>
+        </w:rPr>
+      </w:pPr>
       <w:r>
         <w:rPr>
           <w:rFonts w:ascii="Arial" w:eastAsia="Times New Roman" w:hAnsi="Arial" w:cs="Arial"/>
@@ -102,6 +106,16 @@
           <w:color w:val="000000"/>
           <w:lang w:val="ru-RU"/>
         </w:rPr>
+        <w:t>Спецификация</w:t>
+      </w:r>
+      <w:r>
+        <w:rPr>
+          <w:rFonts w:ascii="Arial" w:eastAsia="Times New Roman" w:hAnsi="Arial" w:cs="Arial"/>
+          <w:b/>
+          <w:bCs/>
+          <w:color w:val="000000"/>
+          <w:lang w:val="ru-RU"/>
+        </w:rPr>
         <w:t>:</w:t>
       </w:r>
     </w:p>
@@ -786,8 +800,8 @@
         </w:rPr>
         <w:t xml:space="preserve">Метод </w:t>
       </w:r>
-      <w:bookmarkStart w:id="0" w:name="OLE_LINK1"/>
-      <w:bookmarkStart w:id="1" w:name="OLE_LINK2"/>
+      <w:bookmarkStart w:id="1" w:name="OLE_LINK1"/>
+      <w:bookmarkStart w:id="2" w:name="OLE_LINK2"/>
       <w:proofErr w:type="spellStart"/>
       <w:r>
         <w:rPr>
@@ -805,8 +819,8 @@
         </w:rPr>
         <w:t xml:space="preserve"> </w:t>
       </w:r>
-      <w:bookmarkEnd w:id="0"/>
       <w:bookmarkEnd w:id="1"/>
+      <w:bookmarkEnd w:id="2"/>
       <w:r>
         <w:rPr>
           <w:rFonts w:ascii="Arial" w:eastAsia="Times New Roman" w:hAnsi="Arial" w:cs="Arial"/>
@@ -1746,8 +1760,6 @@
           <w:lang w:val="ru-RU"/>
         </w:rPr>
       </w:pPr>
-      <w:bookmarkStart w:id="2" w:name="_GoBack"/>
-      <w:bookmarkEnd w:id="2"/>
     </w:p>
     <w:p>
       <w:pPr>

</xml_diff>

<commit_message>
Account service Sprint 2 is implemented, small documentation and code fixes
</commit_message>
<xml_diff>
--- a/Docs/Sprint1.docx
+++ b/Docs/Sprint1.docx
@@ -68,8 +68,6 @@
         </w:rPr>
         <w:t>.</w:t>
       </w:r>
-      <w:bookmarkStart w:id="0" w:name="_GoBack"/>
-      <w:bookmarkEnd w:id="0"/>
     </w:p>
     <w:p>
       <w:pPr>
@@ -800,8 +798,8 @@
         </w:rPr>
         <w:t xml:space="preserve">Метод </w:t>
       </w:r>
-      <w:bookmarkStart w:id="1" w:name="OLE_LINK1"/>
-      <w:bookmarkStart w:id="2" w:name="OLE_LINK2"/>
+      <w:bookmarkStart w:id="0" w:name="OLE_LINK1"/>
+      <w:bookmarkStart w:id="1" w:name="OLE_LINK2"/>
       <w:proofErr w:type="spellStart"/>
       <w:r>
         <w:rPr>
@@ -819,8 +817,8 @@
         </w:rPr>
         <w:t xml:space="preserve"> </w:t>
       </w:r>
+      <w:bookmarkEnd w:id="0"/>
       <w:bookmarkEnd w:id="1"/>
-      <w:bookmarkEnd w:id="2"/>
       <w:r>
         <w:rPr>
           <w:rFonts w:ascii="Arial" w:eastAsia="Times New Roman" w:hAnsi="Arial" w:cs="Arial"/>
@@ -1369,24 +1367,17 @@
         </w:rPr>
         <w:t xml:space="preserve"> падает при длине </w:t>
       </w:r>
-      <w:r>
-        <w:rPr>
-          <w:rFonts w:ascii="Arial" w:hAnsi="Arial" w:cs="Arial"/>
-          <w:color w:val="000000"/>
-          <w:sz w:val="22"/>
-          <w:szCs w:val="22"/>
-        </w:rPr>
-        <w:t>email</w:t>
-      </w:r>
-      <w:r>
-        <w:rPr>
-          <w:rFonts w:ascii="Arial" w:hAnsi="Arial" w:cs="Arial"/>
-          <w:color w:val="000000"/>
-          <w:sz w:val="22"/>
-          <w:szCs w:val="22"/>
-          <w:lang w:val="ru-RU"/>
-        </w:rPr>
-        <w:t xml:space="preserve"> больше 50 символов.</w:t>
+      <w:bookmarkStart w:id="2" w:name="_GoBack"/>
+      <w:bookmarkEnd w:id="2"/>
+      <w:r>
+        <w:rPr>
+          <w:rFonts w:ascii="Arial" w:hAnsi="Arial" w:cs="Arial"/>
+          <w:color w:val="000000"/>
+          <w:sz w:val="22"/>
+          <w:szCs w:val="22"/>
+          <w:lang w:val="ru-RU"/>
+        </w:rPr>
+        <w:t>больше 50 символов.</w:t>
       </w:r>
     </w:p>
     <w:p>

</xml_diff>

<commit_message>
Documentation for students added
</commit_message>
<xml_diff>
--- a/Docs/Sprint1.docx
+++ b/Docs/Sprint1.docx
@@ -1009,7 +1009,6 @@
           <w:rFonts w:ascii="Times New Roman" w:eastAsia="Times New Roman" w:hAnsi="Times New Roman" w:cs="Times New Roman"/>
           <w:sz w:val="24"/>
           <w:szCs w:val="24"/>
-          <w:highlight w:val="yellow"/>
         </w:rPr>
         <w:t>http</w:t>
       </w:r>
@@ -1018,7 +1017,6 @@
           <w:rFonts w:ascii="Times New Roman" w:eastAsia="Times New Roman" w:hAnsi="Times New Roman" w:cs="Times New Roman"/>
           <w:sz w:val="24"/>
           <w:szCs w:val="24"/>
-          <w:highlight w:val="yellow"/>
           <w:lang w:val="ru-RU"/>
         </w:rPr>
         <w:t>://</w:t>
@@ -1028,7 +1026,6 @@
           <w:rFonts w:ascii="Times New Roman" w:eastAsia="Times New Roman" w:hAnsi="Times New Roman" w:cs="Times New Roman"/>
           <w:sz w:val="24"/>
           <w:szCs w:val="24"/>
-          <w:highlight w:val="yellow"/>
         </w:rPr>
         <w:t>soap</w:t>
       </w:r>
@@ -1037,7 +1034,6 @@
           <w:rFonts w:ascii="Times New Roman" w:eastAsia="Times New Roman" w:hAnsi="Times New Roman" w:cs="Times New Roman"/>
           <w:sz w:val="24"/>
           <w:szCs w:val="24"/>
-          <w:highlight w:val="yellow"/>
           <w:lang w:val="ru-RU"/>
         </w:rPr>
         <w:t>-</w:t>
@@ -1048,7 +1044,6 @@
           <w:rFonts w:ascii="Times New Roman" w:eastAsia="Times New Roman" w:hAnsi="Times New Roman" w:cs="Times New Roman"/>
           <w:sz w:val="24"/>
           <w:szCs w:val="24"/>
-          <w:highlight w:val="yellow"/>
         </w:rPr>
         <w:t>att</w:t>
       </w:r>
@@ -1058,20 +1053,19 @@
           <w:rFonts w:ascii="Times New Roman" w:eastAsia="Times New Roman" w:hAnsi="Times New Roman" w:cs="Times New Roman"/>
           <w:sz w:val="24"/>
           <w:szCs w:val="24"/>
-          <w:highlight w:val="yellow"/>
           <w:lang w:val="ru-RU"/>
         </w:rPr>
         <w:t>.</w:t>
       </w:r>
+      <w:bookmarkStart w:id="2" w:name="_GoBack"/>
       <w:proofErr w:type="spellStart"/>
       <w:r>
         <w:rPr>
           <w:rFonts w:ascii="Times New Roman" w:eastAsia="Times New Roman" w:hAnsi="Times New Roman" w:cs="Times New Roman"/>
           <w:sz w:val="24"/>
           <w:szCs w:val="24"/>
-          <w:highlight w:val="yellow"/>
-        </w:rPr>
-        <w:t>deejayentertainment</w:t>
+        </w:rPr>
+        <w:t>dio</w:t>
       </w:r>
       <w:proofErr w:type="spellEnd"/>
       <w:r>
@@ -1079,20 +1073,36 @@
           <w:rFonts w:ascii="Times New Roman" w:eastAsia="Times New Roman" w:hAnsi="Times New Roman" w:cs="Times New Roman"/>
           <w:sz w:val="24"/>
           <w:szCs w:val="24"/>
-          <w:highlight w:val="yellow"/>
           <w:lang w:val="ru-RU"/>
         </w:rPr>
         <w:t>.</w:t>
       </w:r>
+      <w:r>
+        <w:rPr>
+          <w:rFonts w:ascii="Times New Roman" w:eastAsia="Times New Roman" w:hAnsi="Times New Roman" w:cs="Times New Roman"/>
+          <w:sz w:val="24"/>
+          <w:szCs w:val="24"/>
+        </w:rPr>
+        <w:t>red</w:t>
+      </w:r>
+      <w:bookmarkEnd w:id="2"/>
+      <w:r>
+        <w:rPr>
+          <w:rFonts w:ascii="Times New Roman" w:eastAsia="Times New Roman" w:hAnsi="Times New Roman" w:cs="Times New Roman"/>
+          <w:sz w:val="24"/>
+          <w:szCs w:val="24"/>
+          <w:lang w:val="ru-RU"/>
+        </w:rPr>
+        <w:t>/</w:t>
+      </w:r>
       <w:proofErr w:type="spellStart"/>
       <w:r>
         <w:rPr>
           <w:rFonts w:ascii="Times New Roman" w:eastAsia="Times New Roman" w:hAnsi="Times New Roman" w:cs="Times New Roman"/>
           <w:sz w:val="24"/>
           <w:szCs w:val="24"/>
-          <w:highlight w:val="yellow"/>
-        </w:rPr>
-        <w:t>ru</w:t>
+        </w:rPr>
+        <w:t>AccountsV</w:t>
       </w:r>
       <w:proofErr w:type="spellEnd"/>
       <w:r>
@@ -1100,28 +1110,6 @@
           <w:rFonts w:ascii="Times New Roman" w:eastAsia="Times New Roman" w:hAnsi="Times New Roman" w:cs="Times New Roman"/>
           <w:sz w:val="24"/>
           <w:szCs w:val="24"/>
-          <w:highlight w:val="yellow"/>
-          <w:lang w:val="ru-RU"/>
-        </w:rPr>
-        <w:t>/</w:t>
-      </w:r>
-      <w:proofErr w:type="spellStart"/>
-      <w:r>
-        <w:rPr>
-          <w:rFonts w:ascii="Times New Roman" w:eastAsia="Times New Roman" w:hAnsi="Times New Roman" w:cs="Times New Roman"/>
-          <w:sz w:val="24"/>
-          <w:szCs w:val="24"/>
-          <w:highlight w:val="yellow"/>
-        </w:rPr>
-        <w:t>AccountsV</w:t>
-      </w:r>
-      <w:proofErr w:type="spellEnd"/>
-      <w:r>
-        <w:rPr>
-          <w:rFonts w:ascii="Times New Roman" w:eastAsia="Times New Roman" w:hAnsi="Times New Roman" w:cs="Times New Roman"/>
-          <w:sz w:val="24"/>
-          <w:szCs w:val="24"/>
-          <w:highlight w:val="yellow"/>
           <w:lang w:val="ru-RU"/>
         </w:rPr>
         <w:t>1</w:t>
@@ -1365,19 +1353,7 @@
           <w:szCs w:val="22"/>
           <w:lang w:val="ru-RU"/>
         </w:rPr>
-        <w:t xml:space="preserve"> падает при длине </w:t>
-      </w:r>
-      <w:bookmarkStart w:id="2" w:name="_GoBack"/>
-      <w:bookmarkEnd w:id="2"/>
-      <w:r>
-        <w:rPr>
-          <w:rFonts w:ascii="Arial" w:hAnsi="Arial" w:cs="Arial"/>
-          <w:color w:val="000000"/>
-          <w:sz w:val="22"/>
-          <w:szCs w:val="22"/>
-          <w:lang w:val="ru-RU"/>
-        </w:rPr>
-        <w:t>больше 50 символов.</w:t>
+        <w:t xml:space="preserve"> падает при длине больше 50 символов.</w:t>
       </w:r>
     </w:p>
     <w:p>

</xml_diff>

<commit_message>
Sprint 1 and Sprint 2 have been reworked
</commit_message>
<xml_diff>
--- a/Docs/Sprint1.docx
+++ b/Docs/Sprint1.docx
@@ -446,6 +446,8 @@
         </w:rPr>
         <w:t>», если введен неверный пароль – «</w:t>
       </w:r>
+      <w:bookmarkStart w:id="0" w:name="OLE_LINK3"/>
+      <w:bookmarkStart w:id="1" w:name="OLE_LINK4"/>
       <w:r>
         <w:rPr>
           <w:rFonts w:ascii="Arial" w:eastAsia="Times New Roman" w:hAnsi="Arial" w:cs="Arial"/>
@@ -467,355 +469,6 @@
           <w:color w:val="000000"/>
         </w:rPr>
         <w:t>password</w:t>
-      </w:r>
-      <w:r>
-        <w:rPr>
-          <w:rFonts w:ascii="Arial" w:eastAsia="Times New Roman" w:hAnsi="Arial" w:cs="Arial"/>
-          <w:color w:val="000000"/>
-          <w:lang w:val="ru-RU"/>
-        </w:rPr>
-        <w:t>».</w:t>
-      </w:r>
-      <w:r>
-        <w:rPr>
-          <w:rFonts w:ascii="Arial" w:eastAsia="Times New Roman" w:hAnsi="Arial" w:cs="Arial"/>
-          <w:color w:val="000000"/>
-          <w:lang w:val="ru-RU"/>
-        </w:rPr>
-        <w:t xml:space="preserve"> Если пользователь уже залогинен, старая сессия становится неактивной.</w:t>
-      </w:r>
-    </w:p>
-    <w:p>
-      <w:pPr>
-        <w:spacing w:after="0" w:line="240" w:lineRule="auto"/>
-        <w:rPr>
-          <w:rFonts w:ascii="Times New Roman" w:eastAsia="Times New Roman" w:hAnsi="Times New Roman" w:cs="Times New Roman"/>
-          <w:sz w:val="24"/>
-          <w:szCs w:val="24"/>
-          <w:lang w:val="ru-RU"/>
-        </w:rPr>
-      </w:pPr>
-      <w:r>
-        <w:rPr>
-          <w:rFonts w:ascii="Arial" w:eastAsia="Times New Roman" w:hAnsi="Arial" w:cs="Arial"/>
-          <w:color w:val="000000"/>
-          <w:lang w:val="ru-RU"/>
-        </w:rPr>
-        <w:t xml:space="preserve"> </w:t>
-      </w:r>
-      <w:r>
-        <w:rPr>
-          <w:rFonts w:ascii="Arial" w:eastAsia="Times New Roman" w:hAnsi="Arial" w:cs="Arial"/>
-          <w:color w:val="000000"/>
-        </w:rPr>
-        <w:t>           </w:t>
-      </w:r>
-      <w:r>
-        <w:rPr>
-          <w:rFonts w:ascii="Arial" w:eastAsia="Times New Roman" w:hAnsi="Arial" w:cs="Arial"/>
-          <w:color w:val="000000"/>
-          <w:lang w:val="ru-RU"/>
-        </w:rPr>
-        <w:t xml:space="preserve">Метод </w:t>
-      </w:r>
-      <w:r>
-        <w:rPr>
-          <w:rFonts w:ascii="Arial" w:eastAsia="Times New Roman" w:hAnsi="Arial" w:cs="Arial"/>
-          <w:color w:val="000000"/>
-        </w:rPr>
-        <w:t>Logout</w:t>
-      </w:r>
-      <w:r>
-        <w:rPr>
-          <w:rFonts w:ascii="Arial" w:eastAsia="Times New Roman" w:hAnsi="Arial" w:cs="Arial"/>
-          <w:color w:val="000000"/>
-          <w:lang w:val="ru-RU"/>
-        </w:rPr>
-        <w:t xml:space="preserve"> должен разлогинивать пользователя из системы. Принимает в качестве параметра </w:t>
-      </w:r>
-      <w:proofErr w:type="spellStart"/>
-      <w:r>
-        <w:rPr>
-          <w:rFonts w:ascii="Arial" w:eastAsia="Times New Roman" w:hAnsi="Arial" w:cs="Arial"/>
-          <w:color w:val="000000"/>
-        </w:rPr>
-        <w:t>SessionId</w:t>
-      </w:r>
-      <w:proofErr w:type="spellEnd"/>
-      <w:r>
-        <w:rPr>
-          <w:rFonts w:ascii="Arial" w:eastAsia="Times New Roman" w:hAnsi="Arial" w:cs="Arial"/>
-          <w:color w:val="000000"/>
-          <w:lang w:val="ru-RU"/>
-        </w:rPr>
-        <w:t xml:space="preserve">, возвращает </w:t>
-      </w:r>
-      <w:r>
-        <w:rPr>
-          <w:rFonts w:ascii="Arial" w:eastAsia="Times New Roman" w:hAnsi="Arial" w:cs="Arial"/>
-          <w:color w:val="000000"/>
-        </w:rPr>
-        <w:t>bool</w:t>
-      </w:r>
-      <w:r>
-        <w:rPr>
-          <w:rFonts w:ascii="Arial" w:eastAsia="Times New Roman" w:hAnsi="Arial" w:cs="Arial"/>
-          <w:color w:val="000000"/>
-          <w:lang w:val="ru-RU"/>
-        </w:rPr>
-        <w:t>-значение успешно ли выполнен выход.</w:t>
-      </w:r>
-    </w:p>
-    <w:p>
-      <w:pPr>
-        <w:spacing w:after="0" w:line="240" w:lineRule="auto"/>
-        <w:rPr>
-          <w:rFonts w:ascii="Times New Roman" w:eastAsia="Times New Roman" w:hAnsi="Times New Roman" w:cs="Times New Roman"/>
-          <w:sz w:val="24"/>
-          <w:szCs w:val="24"/>
-          <w:lang w:val="ru-RU"/>
-        </w:rPr>
-      </w:pPr>
-      <w:r>
-        <w:rPr>
-          <w:rFonts w:ascii="Arial" w:eastAsia="Times New Roman" w:hAnsi="Arial" w:cs="Arial"/>
-          <w:color w:val="000000"/>
-          <w:lang w:val="ru-RU"/>
-        </w:rPr>
-        <w:t xml:space="preserve"> </w:t>
-      </w:r>
-      <w:r>
-        <w:rPr>
-          <w:rFonts w:ascii="Arial" w:eastAsia="Times New Roman" w:hAnsi="Arial" w:cs="Arial"/>
-          <w:color w:val="000000"/>
-        </w:rPr>
-        <w:t>           </w:t>
-      </w:r>
-      <w:r>
-        <w:rPr>
-          <w:rFonts w:ascii="Arial" w:eastAsia="Times New Roman" w:hAnsi="Arial" w:cs="Arial"/>
-          <w:color w:val="000000"/>
-          <w:lang w:val="ru-RU"/>
-        </w:rPr>
-        <w:t xml:space="preserve">Метод </w:t>
-      </w:r>
-      <w:proofErr w:type="spellStart"/>
-      <w:r>
-        <w:rPr>
-          <w:rFonts w:ascii="Arial" w:eastAsia="Times New Roman" w:hAnsi="Arial" w:cs="Arial"/>
-          <w:color w:val="000000"/>
-        </w:rPr>
-        <w:t>Registrate</w:t>
-      </w:r>
-      <w:proofErr w:type="spellEnd"/>
-      <w:r>
-        <w:rPr>
-          <w:rFonts w:ascii="Arial" w:eastAsia="Times New Roman" w:hAnsi="Arial" w:cs="Arial"/>
-          <w:color w:val="000000"/>
-          <w:lang w:val="ru-RU"/>
-        </w:rPr>
-        <w:t xml:space="preserve"> создает пользователя и возвращает его. </w:t>
-      </w:r>
-      <w:r>
-        <w:rPr>
-          <w:rFonts w:ascii="Arial" w:eastAsia="Times New Roman" w:hAnsi="Arial" w:cs="Arial"/>
-          <w:color w:val="000000"/>
-        </w:rPr>
-        <w:t>Login</w:t>
-      </w:r>
-      <w:r>
-        <w:rPr>
-          <w:rFonts w:ascii="Arial" w:eastAsia="Times New Roman" w:hAnsi="Arial" w:cs="Arial"/>
-          <w:color w:val="000000"/>
-          <w:lang w:val="ru-RU"/>
-        </w:rPr>
-        <w:t xml:space="preserve"> должен быть строкой</w:t>
-      </w:r>
-      <w:r>
-        <w:rPr>
-          <w:rFonts w:ascii="Arial" w:eastAsia="Times New Roman" w:hAnsi="Arial" w:cs="Arial"/>
-          <w:color w:val="000000"/>
-          <w:lang w:val="ru-RU"/>
-        </w:rPr>
-        <w:t>, содержащей от 6 до 255 символов, содержащей буквы латинского алфавита, некоторые знаки препинания (</w:t>
-      </w:r>
-      <w:r>
-        <w:rPr>
-          <w:rFonts w:ascii="Arial" w:eastAsia="Times New Roman" w:hAnsi="Arial" w:cs="Arial"/>
-          <w:color w:val="000000"/>
-          <w:lang w:val="ru-RU"/>
-        </w:rPr>
-        <w:t>точка, запятая</w:t>
-      </w:r>
-      <w:r>
-        <w:rPr>
-          <w:rFonts w:ascii="Arial" w:eastAsia="Times New Roman" w:hAnsi="Arial" w:cs="Arial"/>
-          <w:color w:val="000000"/>
-          <w:lang w:val="ru-RU"/>
-        </w:rPr>
-        <w:t xml:space="preserve">, «собака», тире и нижнее подчеркивание) и цифры. </w:t>
-      </w:r>
-      <w:r>
-        <w:rPr>
-          <w:rFonts w:ascii="Arial" w:eastAsia="Times New Roman" w:hAnsi="Arial" w:cs="Arial"/>
-          <w:color w:val="000000"/>
-        </w:rPr>
-        <w:t>Password</w:t>
-      </w:r>
-      <w:r>
-        <w:rPr>
-          <w:rFonts w:ascii="Arial" w:eastAsia="Times New Roman" w:hAnsi="Arial" w:cs="Arial"/>
-          <w:color w:val="000000"/>
-          <w:lang w:val="ru-RU"/>
-        </w:rPr>
-        <w:t xml:space="preserve"> должен содержать от 6 до 255 символов и удовлетворять как минимум 3 условиям:</w:t>
-      </w:r>
-    </w:p>
-    <w:p>
-      <w:pPr>
-        <w:spacing w:after="0" w:line="240" w:lineRule="auto"/>
-        <w:rPr>
-          <w:rFonts w:ascii="Times New Roman" w:eastAsia="Times New Roman" w:hAnsi="Times New Roman" w:cs="Times New Roman"/>
-          <w:sz w:val="24"/>
-          <w:szCs w:val="24"/>
-          <w:lang w:val="ru-RU"/>
-        </w:rPr>
-      </w:pPr>
-      <w:r>
-        <w:rPr>
-          <w:rFonts w:ascii="Arial" w:eastAsia="Times New Roman" w:hAnsi="Arial" w:cs="Arial"/>
-          <w:color w:val="000000"/>
-          <w:lang w:val="ru-RU"/>
-        </w:rPr>
-        <w:t>- Содержать строчные латинские буквы</w:t>
-      </w:r>
-    </w:p>
-    <w:p>
-      <w:pPr>
-        <w:spacing w:after="0" w:line="240" w:lineRule="auto"/>
-        <w:rPr>
-          <w:rFonts w:ascii="Times New Roman" w:eastAsia="Times New Roman" w:hAnsi="Times New Roman" w:cs="Times New Roman"/>
-          <w:sz w:val="24"/>
-          <w:szCs w:val="24"/>
-          <w:lang w:val="ru-RU"/>
-        </w:rPr>
-      </w:pPr>
-      <w:r>
-        <w:rPr>
-          <w:rFonts w:ascii="Arial" w:eastAsia="Times New Roman" w:hAnsi="Arial" w:cs="Arial"/>
-          <w:color w:val="000000"/>
-          <w:lang w:val="ru-RU"/>
-        </w:rPr>
-        <w:t>- Содержать знаки препинания</w:t>
-      </w:r>
-    </w:p>
-    <w:p>
-      <w:pPr>
-        <w:spacing w:after="0" w:line="240" w:lineRule="auto"/>
-        <w:rPr>
-          <w:rFonts w:ascii="Times New Roman" w:eastAsia="Times New Roman" w:hAnsi="Times New Roman" w:cs="Times New Roman"/>
-          <w:sz w:val="24"/>
-          <w:szCs w:val="24"/>
-          <w:lang w:val="ru-RU"/>
-        </w:rPr>
-      </w:pPr>
-      <w:r>
-        <w:rPr>
-          <w:rFonts w:ascii="Arial" w:eastAsia="Times New Roman" w:hAnsi="Arial" w:cs="Arial"/>
-          <w:color w:val="000000"/>
-          <w:lang w:val="ru-RU"/>
-        </w:rPr>
-        <w:t>- Содержать цифры</w:t>
-      </w:r>
-    </w:p>
-    <w:p>
-      <w:pPr>
-        <w:spacing w:after="0" w:line="240" w:lineRule="auto"/>
-        <w:rPr>
-          <w:rFonts w:ascii="Times New Roman" w:eastAsia="Times New Roman" w:hAnsi="Times New Roman" w:cs="Times New Roman"/>
-          <w:sz w:val="24"/>
-          <w:szCs w:val="24"/>
-          <w:lang w:val="ru-RU"/>
-        </w:rPr>
-      </w:pPr>
-      <w:r>
-        <w:rPr>
-          <w:rFonts w:ascii="Arial" w:eastAsia="Times New Roman" w:hAnsi="Arial" w:cs="Arial"/>
-          <w:color w:val="000000"/>
-          <w:lang w:val="ru-RU"/>
-        </w:rPr>
-        <w:t>- Содержать заглавные латинские буквы</w:t>
-      </w:r>
-    </w:p>
-    <w:p>
-      <w:pPr>
-        <w:spacing w:after="0" w:line="240" w:lineRule="auto"/>
-        <w:rPr>
-          <w:rFonts w:ascii="Times New Roman" w:eastAsia="Times New Roman" w:hAnsi="Times New Roman" w:cs="Times New Roman"/>
-          <w:sz w:val="24"/>
-          <w:szCs w:val="24"/>
-          <w:lang w:val="ru-RU"/>
-        </w:rPr>
-      </w:pPr>
-      <w:r>
-        <w:rPr>
-          <w:rFonts w:ascii="Arial" w:eastAsia="Times New Roman" w:hAnsi="Arial" w:cs="Arial"/>
-          <w:color w:val="000000"/>
-          <w:lang w:val="ru-RU"/>
-        </w:rPr>
-        <w:t>- Содержать знак “©”</w:t>
-      </w:r>
-    </w:p>
-    <w:p>
-      <w:pPr>
-        <w:spacing w:after="0" w:line="240" w:lineRule="auto"/>
-        <w:rPr>
-          <w:rFonts w:ascii="Arial" w:eastAsia="Times New Roman" w:hAnsi="Arial" w:cs="Arial"/>
-          <w:color w:val="000000"/>
-          <w:lang w:val="ru-RU"/>
-        </w:rPr>
-      </w:pPr>
-      <w:r>
-        <w:rPr>
-          <w:rFonts w:ascii="Arial" w:eastAsia="Times New Roman" w:hAnsi="Arial" w:cs="Arial"/>
-          <w:color w:val="000000"/>
-          <w:lang w:val="ru-RU"/>
-        </w:rPr>
-        <w:t xml:space="preserve"> </w:t>
-      </w:r>
-      <w:r>
-        <w:rPr>
-          <w:rFonts w:ascii="Arial" w:eastAsia="Times New Roman" w:hAnsi="Arial" w:cs="Arial"/>
-          <w:color w:val="000000"/>
-        </w:rPr>
-        <w:t>           </w:t>
-      </w:r>
-      <w:r>
-        <w:rPr>
-          <w:rFonts w:ascii="Arial" w:eastAsia="Times New Roman" w:hAnsi="Arial" w:cs="Arial"/>
-          <w:color w:val="000000"/>
-          <w:lang w:val="ru-RU"/>
-        </w:rPr>
-        <w:t xml:space="preserve">Метод </w:t>
-      </w:r>
-      <w:bookmarkStart w:id="0" w:name="OLE_LINK1"/>
-      <w:bookmarkStart w:id="1" w:name="OLE_LINK2"/>
-      <w:proofErr w:type="spellStart"/>
-      <w:r>
-        <w:rPr>
-          <w:rFonts w:ascii="Arial" w:eastAsia="Times New Roman" w:hAnsi="Arial" w:cs="Arial"/>
-          <w:color w:val="000000"/>
-        </w:rPr>
-        <w:t>GetUserBySessionId</w:t>
-      </w:r>
-      <w:proofErr w:type="spellEnd"/>
-      <w:r>
-        <w:rPr>
-          <w:rFonts w:ascii="Arial" w:eastAsia="Times New Roman" w:hAnsi="Arial" w:cs="Arial"/>
-          <w:color w:val="000000"/>
-          <w:lang w:val="ru-RU"/>
-        </w:rPr>
-        <w:t xml:space="preserve"> </w:t>
       </w:r>
       <w:bookmarkEnd w:id="0"/>
       <w:bookmarkEnd w:id="1"/>
@@ -825,6 +478,357 @@
           <w:color w:val="000000"/>
           <w:lang w:val="ru-RU"/>
         </w:rPr>
+        <w:t>».</w:t>
+      </w:r>
+      <w:r>
+        <w:rPr>
+          <w:rFonts w:ascii="Arial" w:eastAsia="Times New Roman" w:hAnsi="Arial" w:cs="Arial"/>
+          <w:color w:val="000000"/>
+          <w:lang w:val="ru-RU"/>
+        </w:rPr>
+        <w:t xml:space="preserve"> Если пользователь уже залогинен, старая сессия становится неактивной.</w:t>
+      </w:r>
+    </w:p>
+    <w:p>
+      <w:pPr>
+        <w:spacing w:after="0" w:line="240" w:lineRule="auto"/>
+        <w:rPr>
+          <w:rFonts w:ascii="Times New Roman" w:eastAsia="Times New Roman" w:hAnsi="Times New Roman" w:cs="Times New Roman"/>
+          <w:sz w:val="24"/>
+          <w:szCs w:val="24"/>
+          <w:lang w:val="ru-RU"/>
+        </w:rPr>
+      </w:pPr>
+      <w:r>
+        <w:rPr>
+          <w:rFonts w:ascii="Arial" w:eastAsia="Times New Roman" w:hAnsi="Arial" w:cs="Arial"/>
+          <w:color w:val="000000"/>
+          <w:lang w:val="ru-RU"/>
+        </w:rPr>
+        <w:t xml:space="preserve"> </w:t>
+      </w:r>
+      <w:r>
+        <w:rPr>
+          <w:rFonts w:ascii="Arial" w:eastAsia="Times New Roman" w:hAnsi="Arial" w:cs="Arial"/>
+          <w:color w:val="000000"/>
+        </w:rPr>
+        <w:t>           </w:t>
+      </w:r>
+      <w:r>
+        <w:rPr>
+          <w:rFonts w:ascii="Arial" w:eastAsia="Times New Roman" w:hAnsi="Arial" w:cs="Arial"/>
+          <w:color w:val="000000"/>
+          <w:lang w:val="ru-RU"/>
+        </w:rPr>
+        <w:t xml:space="preserve">Метод </w:t>
+      </w:r>
+      <w:r>
+        <w:rPr>
+          <w:rFonts w:ascii="Arial" w:eastAsia="Times New Roman" w:hAnsi="Arial" w:cs="Arial"/>
+          <w:color w:val="000000"/>
+        </w:rPr>
+        <w:t>Logout</w:t>
+      </w:r>
+      <w:r>
+        <w:rPr>
+          <w:rFonts w:ascii="Arial" w:eastAsia="Times New Roman" w:hAnsi="Arial" w:cs="Arial"/>
+          <w:color w:val="000000"/>
+          <w:lang w:val="ru-RU"/>
+        </w:rPr>
+        <w:t xml:space="preserve"> должен разлогинивать пользователя из системы. Принимает в качестве параметра </w:t>
+      </w:r>
+      <w:proofErr w:type="spellStart"/>
+      <w:r>
+        <w:rPr>
+          <w:rFonts w:ascii="Arial" w:eastAsia="Times New Roman" w:hAnsi="Arial" w:cs="Arial"/>
+          <w:color w:val="000000"/>
+        </w:rPr>
+        <w:t>SessionId</w:t>
+      </w:r>
+      <w:proofErr w:type="spellEnd"/>
+      <w:r>
+        <w:rPr>
+          <w:rFonts w:ascii="Arial" w:eastAsia="Times New Roman" w:hAnsi="Arial" w:cs="Arial"/>
+          <w:color w:val="000000"/>
+          <w:lang w:val="ru-RU"/>
+        </w:rPr>
+        <w:t xml:space="preserve">, возвращает </w:t>
+      </w:r>
+      <w:r>
+        <w:rPr>
+          <w:rFonts w:ascii="Arial" w:eastAsia="Times New Roman" w:hAnsi="Arial" w:cs="Arial"/>
+          <w:color w:val="000000"/>
+        </w:rPr>
+        <w:t>bool</w:t>
+      </w:r>
+      <w:r>
+        <w:rPr>
+          <w:rFonts w:ascii="Arial" w:eastAsia="Times New Roman" w:hAnsi="Arial" w:cs="Arial"/>
+          <w:color w:val="000000"/>
+          <w:lang w:val="ru-RU"/>
+        </w:rPr>
+        <w:t>-значение успешно ли выполнен выход.</w:t>
+      </w:r>
+    </w:p>
+    <w:p>
+      <w:pPr>
+        <w:spacing w:after="0" w:line="240" w:lineRule="auto"/>
+        <w:rPr>
+          <w:rFonts w:ascii="Times New Roman" w:eastAsia="Times New Roman" w:hAnsi="Times New Roman" w:cs="Times New Roman"/>
+          <w:sz w:val="24"/>
+          <w:szCs w:val="24"/>
+          <w:lang w:val="ru-RU"/>
+        </w:rPr>
+      </w:pPr>
+      <w:r>
+        <w:rPr>
+          <w:rFonts w:ascii="Arial" w:eastAsia="Times New Roman" w:hAnsi="Arial" w:cs="Arial"/>
+          <w:color w:val="000000"/>
+          <w:lang w:val="ru-RU"/>
+        </w:rPr>
+        <w:t xml:space="preserve"> </w:t>
+      </w:r>
+      <w:r>
+        <w:rPr>
+          <w:rFonts w:ascii="Arial" w:eastAsia="Times New Roman" w:hAnsi="Arial" w:cs="Arial"/>
+          <w:color w:val="000000"/>
+        </w:rPr>
+        <w:t>           </w:t>
+      </w:r>
+      <w:r>
+        <w:rPr>
+          <w:rFonts w:ascii="Arial" w:eastAsia="Times New Roman" w:hAnsi="Arial" w:cs="Arial"/>
+          <w:color w:val="000000"/>
+          <w:lang w:val="ru-RU"/>
+        </w:rPr>
+        <w:t xml:space="preserve">Метод </w:t>
+      </w:r>
+      <w:proofErr w:type="spellStart"/>
+      <w:r>
+        <w:rPr>
+          <w:rFonts w:ascii="Arial" w:eastAsia="Times New Roman" w:hAnsi="Arial" w:cs="Arial"/>
+          <w:color w:val="000000"/>
+        </w:rPr>
+        <w:t>Registrate</w:t>
+      </w:r>
+      <w:proofErr w:type="spellEnd"/>
+      <w:r>
+        <w:rPr>
+          <w:rFonts w:ascii="Arial" w:eastAsia="Times New Roman" w:hAnsi="Arial" w:cs="Arial"/>
+          <w:color w:val="000000"/>
+          <w:lang w:val="ru-RU"/>
+        </w:rPr>
+        <w:t xml:space="preserve"> создает пользователя и возвращает его. </w:t>
+      </w:r>
+      <w:r>
+        <w:rPr>
+          <w:rFonts w:ascii="Arial" w:eastAsia="Times New Roman" w:hAnsi="Arial" w:cs="Arial"/>
+          <w:color w:val="000000"/>
+        </w:rPr>
+        <w:t>Login</w:t>
+      </w:r>
+      <w:r>
+        <w:rPr>
+          <w:rFonts w:ascii="Arial" w:eastAsia="Times New Roman" w:hAnsi="Arial" w:cs="Arial"/>
+          <w:color w:val="000000"/>
+          <w:lang w:val="ru-RU"/>
+        </w:rPr>
+        <w:t xml:space="preserve"> должен быть строкой</w:t>
+      </w:r>
+      <w:r>
+        <w:rPr>
+          <w:rFonts w:ascii="Arial" w:eastAsia="Times New Roman" w:hAnsi="Arial" w:cs="Arial"/>
+          <w:color w:val="000000"/>
+          <w:lang w:val="ru-RU"/>
+        </w:rPr>
+        <w:t>, содержащей от 6 до 255 символов, содержащей буквы латинского алфавита, некоторые знаки препинания (</w:t>
+      </w:r>
+      <w:r>
+        <w:rPr>
+          <w:rFonts w:ascii="Arial" w:eastAsia="Times New Roman" w:hAnsi="Arial" w:cs="Arial"/>
+          <w:color w:val="000000"/>
+          <w:lang w:val="ru-RU"/>
+        </w:rPr>
+        <w:t>точка, запятая</w:t>
+      </w:r>
+      <w:r>
+        <w:rPr>
+          <w:rFonts w:ascii="Arial" w:eastAsia="Times New Roman" w:hAnsi="Arial" w:cs="Arial"/>
+          <w:color w:val="000000"/>
+          <w:lang w:val="ru-RU"/>
+        </w:rPr>
+        <w:t xml:space="preserve">, «собака», тире и нижнее подчеркивание) и цифры. </w:t>
+      </w:r>
+      <w:r>
+        <w:rPr>
+          <w:rFonts w:ascii="Arial" w:eastAsia="Times New Roman" w:hAnsi="Arial" w:cs="Arial"/>
+          <w:color w:val="000000"/>
+        </w:rPr>
+        <w:t>Password</w:t>
+      </w:r>
+      <w:r>
+        <w:rPr>
+          <w:rFonts w:ascii="Arial" w:eastAsia="Times New Roman" w:hAnsi="Arial" w:cs="Arial"/>
+          <w:color w:val="000000"/>
+          <w:lang w:val="ru-RU"/>
+        </w:rPr>
+        <w:t xml:space="preserve"> должен содержать от 6 до 255 символов и удовлетворять как минимум 3 условиям:</w:t>
+      </w:r>
+    </w:p>
+    <w:p>
+      <w:pPr>
+        <w:spacing w:after="0" w:line="240" w:lineRule="auto"/>
+        <w:rPr>
+          <w:rFonts w:ascii="Times New Roman" w:eastAsia="Times New Roman" w:hAnsi="Times New Roman" w:cs="Times New Roman"/>
+          <w:sz w:val="24"/>
+          <w:szCs w:val="24"/>
+          <w:lang w:val="ru-RU"/>
+        </w:rPr>
+      </w:pPr>
+      <w:r>
+        <w:rPr>
+          <w:rFonts w:ascii="Arial" w:eastAsia="Times New Roman" w:hAnsi="Arial" w:cs="Arial"/>
+          <w:color w:val="000000"/>
+          <w:lang w:val="ru-RU"/>
+        </w:rPr>
+        <w:t>- Содержать строчные латинские буквы</w:t>
+      </w:r>
+    </w:p>
+    <w:p>
+      <w:pPr>
+        <w:spacing w:after="0" w:line="240" w:lineRule="auto"/>
+        <w:rPr>
+          <w:rFonts w:ascii="Times New Roman" w:eastAsia="Times New Roman" w:hAnsi="Times New Roman" w:cs="Times New Roman"/>
+          <w:sz w:val="24"/>
+          <w:szCs w:val="24"/>
+          <w:lang w:val="ru-RU"/>
+        </w:rPr>
+      </w:pPr>
+      <w:r>
+        <w:rPr>
+          <w:rFonts w:ascii="Arial" w:eastAsia="Times New Roman" w:hAnsi="Arial" w:cs="Arial"/>
+          <w:color w:val="000000"/>
+          <w:lang w:val="ru-RU"/>
+        </w:rPr>
+        <w:t>- Содержать знаки препинания</w:t>
+      </w:r>
+    </w:p>
+    <w:p>
+      <w:pPr>
+        <w:spacing w:after="0" w:line="240" w:lineRule="auto"/>
+        <w:rPr>
+          <w:rFonts w:ascii="Times New Roman" w:eastAsia="Times New Roman" w:hAnsi="Times New Roman" w:cs="Times New Roman"/>
+          <w:sz w:val="24"/>
+          <w:szCs w:val="24"/>
+          <w:lang w:val="ru-RU"/>
+        </w:rPr>
+      </w:pPr>
+      <w:r>
+        <w:rPr>
+          <w:rFonts w:ascii="Arial" w:eastAsia="Times New Roman" w:hAnsi="Arial" w:cs="Arial"/>
+          <w:color w:val="000000"/>
+          <w:lang w:val="ru-RU"/>
+        </w:rPr>
+        <w:t>- Содержать цифры</w:t>
+      </w:r>
+    </w:p>
+    <w:p>
+      <w:pPr>
+        <w:spacing w:after="0" w:line="240" w:lineRule="auto"/>
+        <w:rPr>
+          <w:rFonts w:ascii="Times New Roman" w:eastAsia="Times New Roman" w:hAnsi="Times New Roman" w:cs="Times New Roman"/>
+          <w:sz w:val="24"/>
+          <w:szCs w:val="24"/>
+          <w:lang w:val="ru-RU"/>
+        </w:rPr>
+      </w:pPr>
+      <w:r>
+        <w:rPr>
+          <w:rFonts w:ascii="Arial" w:eastAsia="Times New Roman" w:hAnsi="Arial" w:cs="Arial"/>
+          <w:color w:val="000000"/>
+          <w:lang w:val="ru-RU"/>
+        </w:rPr>
+        <w:t>- Содержать заглавные латинские буквы</w:t>
+      </w:r>
+    </w:p>
+    <w:p>
+      <w:pPr>
+        <w:spacing w:after="0" w:line="240" w:lineRule="auto"/>
+        <w:rPr>
+          <w:rFonts w:ascii="Times New Roman" w:eastAsia="Times New Roman" w:hAnsi="Times New Roman" w:cs="Times New Roman"/>
+          <w:sz w:val="24"/>
+          <w:szCs w:val="24"/>
+          <w:lang w:val="ru-RU"/>
+        </w:rPr>
+      </w:pPr>
+      <w:r>
+        <w:rPr>
+          <w:rFonts w:ascii="Arial" w:eastAsia="Times New Roman" w:hAnsi="Arial" w:cs="Arial"/>
+          <w:color w:val="000000"/>
+          <w:lang w:val="ru-RU"/>
+        </w:rPr>
+        <w:t>- Содержать знак “©”</w:t>
+      </w:r>
+    </w:p>
+    <w:p>
+      <w:pPr>
+        <w:spacing w:after="0" w:line="240" w:lineRule="auto"/>
+        <w:rPr>
+          <w:rFonts w:ascii="Arial" w:eastAsia="Times New Roman" w:hAnsi="Arial" w:cs="Arial"/>
+          <w:color w:val="000000"/>
+          <w:lang w:val="ru-RU"/>
+        </w:rPr>
+      </w:pPr>
+      <w:r>
+        <w:rPr>
+          <w:rFonts w:ascii="Arial" w:eastAsia="Times New Roman" w:hAnsi="Arial" w:cs="Arial"/>
+          <w:color w:val="000000"/>
+          <w:lang w:val="ru-RU"/>
+        </w:rPr>
+        <w:t xml:space="preserve"> </w:t>
+      </w:r>
+      <w:r>
+        <w:rPr>
+          <w:rFonts w:ascii="Arial" w:eastAsia="Times New Roman" w:hAnsi="Arial" w:cs="Arial"/>
+          <w:color w:val="000000"/>
+        </w:rPr>
+        <w:t>           </w:t>
+      </w:r>
+      <w:r>
+        <w:rPr>
+          <w:rFonts w:ascii="Arial" w:eastAsia="Times New Roman" w:hAnsi="Arial" w:cs="Arial"/>
+          <w:color w:val="000000"/>
+          <w:lang w:val="ru-RU"/>
+        </w:rPr>
+        <w:t xml:space="preserve">Метод </w:t>
+      </w:r>
+      <w:bookmarkStart w:id="2" w:name="OLE_LINK1"/>
+      <w:bookmarkStart w:id="3" w:name="OLE_LINK2"/>
+      <w:proofErr w:type="spellStart"/>
+      <w:r>
+        <w:rPr>
+          <w:rFonts w:ascii="Arial" w:eastAsia="Times New Roman" w:hAnsi="Arial" w:cs="Arial"/>
+          <w:color w:val="000000"/>
+        </w:rPr>
+        <w:t>GetUserBySessionId</w:t>
+      </w:r>
+      <w:proofErr w:type="spellEnd"/>
+      <w:r>
+        <w:rPr>
+          <w:rFonts w:ascii="Arial" w:eastAsia="Times New Roman" w:hAnsi="Arial" w:cs="Arial"/>
+          <w:color w:val="000000"/>
+          <w:lang w:val="ru-RU"/>
+        </w:rPr>
+        <w:t xml:space="preserve"> </w:t>
+      </w:r>
+      <w:bookmarkEnd w:id="2"/>
+      <w:bookmarkEnd w:id="3"/>
+      <w:r>
+        <w:rPr>
+          <w:rFonts w:ascii="Arial" w:eastAsia="Times New Roman" w:hAnsi="Arial" w:cs="Arial"/>
+          <w:color w:val="000000"/>
+          <w:lang w:val="ru-RU"/>
+        </w:rPr>
         <w:t xml:space="preserve">возвращает пользователя по </w:t>
       </w:r>
       <w:proofErr w:type="spellStart"/>
@@ -880,9 +884,8 @@
       <w:pPr>
         <w:spacing w:after="0" w:line="240" w:lineRule="auto"/>
         <w:rPr>
-          <w:rFonts w:ascii="Times New Roman" w:eastAsia="Times New Roman" w:hAnsi="Times New Roman" w:cs="Times New Roman"/>
-          <w:sz w:val="24"/>
-          <w:szCs w:val="24"/>
+          <w:rFonts w:ascii="Arial" w:eastAsia="Times New Roman" w:hAnsi="Arial" w:cs="Arial"/>
+          <w:color w:val="000000"/>
           <w:lang w:val="ru-RU"/>
         </w:rPr>
       </w:pPr>
@@ -1057,7 +1060,6 @@
         </w:rPr>
         <w:t>.</w:t>
       </w:r>
-      <w:bookmarkStart w:id="2" w:name="_GoBack"/>
       <w:proofErr w:type="spellStart"/>
       <w:r>
         <w:rPr>
@@ -1085,7 +1087,6 @@
         </w:rPr>
         <w:t>red</w:t>
       </w:r>
-      <w:bookmarkEnd w:id="2"/>
       <w:r>
         <w:rPr>
           <w:rFonts w:ascii="Times New Roman" w:eastAsia="Times New Roman" w:hAnsi="Times New Roman" w:cs="Times New Roman"/>
@@ -1225,34 +1226,6 @@
           <w:lang w:val="ru-RU"/>
         </w:rPr>
         <w:t>их тесты, которые не проходят).</w:t>
-      </w:r>
-    </w:p>
-    <w:p>
-      <w:pPr>
-        <w:spacing w:after="0" w:line="240" w:lineRule="auto"/>
-        <w:rPr>
-          <w:rFonts w:ascii="Arial" w:eastAsia="Times New Roman" w:hAnsi="Arial" w:cs="Arial"/>
-          <w:color w:val="000000"/>
-          <w:lang w:val="ru-RU"/>
-        </w:rPr>
-      </w:pPr>
-    </w:p>
-    <w:p>
-      <w:pPr>
-        <w:spacing w:after="0" w:line="240" w:lineRule="auto"/>
-        <w:rPr>
-          <w:rFonts w:ascii="Arial" w:eastAsia="Times New Roman" w:hAnsi="Arial" w:cs="Arial"/>
-          <w:color w:val="000000"/>
-          <w:lang w:val="ru-RU"/>
-        </w:rPr>
-      </w:pPr>
-      <w:r>
-        <w:rPr>
-          <w:rFonts w:ascii="Arial" w:eastAsia="Times New Roman" w:hAnsi="Arial" w:cs="Arial"/>
-          <w:color w:val="000000"/>
-          <w:lang w:val="ru-RU"/>
-        </w:rPr>
-        <w:t>Чем больше багов вы найдете, тем выше будет ваша оценка. Удачи!</w:t>
       </w:r>
     </w:p>
     <w:p>
@@ -1471,7 +1444,27 @@
           <w:szCs w:val="22"/>
           <w:lang w:val="ru-RU"/>
         </w:rPr>
-        <w:t xml:space="preserve"> пропускает 2 условия: цифры и знаки препинания</w:t>
+        <w:t xml:space="preserve">: </w:t>
+      </w:r>
+      <w:r>
+        <w:rPr>
+          <w:rFonts w:ascii="Arial" w:hAnsi="Arial" w:cs="Arial"/>
+          <w:color w:val="000000"/>
+          <w:sz w:val="22"/>
+          <w:szCs w:val="22"/>
+          <w:lang w:val="ru-RU"/>
+        </w:rPr>
+        <w:t>логин</w:t>
+      </w:r>
+      <w:r>
+        <w:rPr>
+          <w:rFonts w:ascii="Arial" w:hAnsi="Arial" w:cs="Arial"/>
+          <w:color w:val="000000"/>
+          <w:sz w:val="22"/>
+          <w:szCs w:val="22"/>
+          <w:lang w:val="ru-RU"/>
+        </w:rPr>
+        <w:t xml:space="preserve"> может состоять из русских символов</w:t>
       </w:r>
     </w:p>
     <w:p>
@@ -1510,26 +1503,7 @@
           <w:szCs w:val="22"/>
           <w:lang w:val="ru-RU"/>
         </w:rPr>
-        <w:t xml:space="preserve"> возвращает </w:t>
-      </w:r>
-      <w:r>
-        <w:rPr>
-          <w:rFonts w:ascii="Arial" w:hAnsi="Arial" w:cs="Arial"/>
-          <w:color w:val="000000"/>
-          <w:sz w:val="22"/>
-          <w:szCs w:val="22"/>
-        </w:rPr>
-        <w:t>null</w:t>
-      </w:r>
-      <w:r>
-        <w:rPr>
-          <w:rFonts w:ascii="Arial" w:hAnsi="Arial" w:cs="Arial"/>
-          <w:color w:val="000000"/>
-          <w:sz w:val="22"/>
-          <w:szCs w:val="22"/>
-          <w:lang w:val="ru-RU"/>
-        </w:rPr>
-        <w:t xml:space="preserve"> если пароль удовлетворяет всем требованиям сразу</w:t>
+        <w:t xml:space="preserve"> пропускает 2 условия: цифры и знаки препинания</w:t>
       </w:r>
     </w:p>
     <w:p>
@@ -1577,17 +1551,17 @@
           <w:sz w:val="22"/>
           <w:szCs w:val="22"/>
         </w:rPr>
-        <w:t>Account</w:t>
-      </w:r>
-      <w:r>
-        <w:rPr>
-          <w:rFonts w:ascii="Arial" w:hAnsi="Arial" w:cs="Arial"/>
-          <w:color w:val="000000"/>
-          <w:sz w:val="22"/>
-          <w:szCs w:val="22"/>
-          <w:lang w:val="ru-RU"/>
-        </w:rPr>
-        <w:t xml:space="preserve"> уже созданного пользователя с паролем, если такой логин уже есть, пользователя не создает и не падает.</w:t>
+        <w:t>null</w:t>
+      </w:r>
+      <w:r>
+        <w:rPr>
+          <w:rFonts w:ascii="Arial" w:hAnsi="Arial" w:cs="Arial"/>
+          <w:color w:val="000000"/>
+          <w:sz w:val="22"/>
+          <w:szCs w:val="22"/>
+          <w:lang w:val="ru-RU"/>
+        </w:rPr>
+        <w:t xml:space="preserve"> если пароль удовлетворяет всем требованиям сразу</w:t>
       </w:r>
     </w:p>
     <w:p>
@@ -1615,7 +1589,7 @@
           <w:sz w:val="22"/>
           <w:szCs w:val="22"/>
         </w:rPr>
-        <w:t>GetUserBySessionId</w:t>
+        <w:t>Registrate</w:t>
       </w:r>
       <w:proofErr w:type="spellEnd"/>
       <w:r>
@@ -1626,28 +1600,26 @@
           <w:szCs w:val="22"/>
           <w:lang w:val="ru-RU"/>
         </w:rPr>
-        <w:t xml:space="preserve"> возвращает фейкового пользователя если задан несуществующий </w:t>
-      </w:r>
-      <w:proofErr w:type="spellStart"/>
-      <w:r>
-        <w:rPr>
-          <w:rFonts w:ascii="Arial" w:hAnsi="Arial" w:cs="Arial"/>
-          <w:color w:val="000000"/>
-          <w:sz w:val="22"/>
-          <w:szCs w:val="22"/>
-        </w:rPr>
-        <w:t>SessionUserId</w:t>
-      </w:r>
-      <w:proofErr w:type="spellEnd"/>
-      <w:r>
-        <w:rPr>
-          <w:rFonts w:ascii="Arial" w:hAnsi="Arial" w:cs="Arial"/>
-          <w:color w:val="000000"/>
-          <w:sz w:val="22"/>
-          <w:szCs w:val="22"/>
-          <w:lang w:val="ru-RU"/>
-        </w:rPr>
-        <w:t>.</w:t>
+        <w:t xml:space="preserve"> возвращает </w:t>
+      </w:r>
+      <w:r>
+        <w:rPr>
+          <w:rFonts w:ascii="Arial" w:hAnsi="Arial" w:cs="Arial"/>
+          <w:color w:val="000000"/>
+          <w:sz w:val="22"/>
+          <w:szCs w:val="22"/>
+        </w:rPr>
+        <w:t>Account</w:t>
+      </w:r>
+      <w:r>
+        <w:rPr>
+          <w:rFonts w:ascii="Arial" w:hAnsi="Arial" w:cs="Arial"/>
+          <w:color w:val="000000"/>
+          <w:sz w:val="22"/>
+          <w:szCs w:val="22"/>
+          <w:lang w:val="ru-RU"/>
+        </w:rPr>
+        <w:t xml:space="preserve"> уже созданного пользователя с паролем, если такой логин уже есть, пользователя не создает и не падает.</w:t>
       </w:r>
     </w:p>
     <w:p>
@@ -1667,6 +1639,66 @@
           <w:lang w:val="ru-RU"/>
         </w:rPr>
       </w:pPr>
+      <w:proofErr w:type="spellStart"/>
+      <w:r>
+        <w:rPr>
+          <w:rFonts w:ascii="Arial" w:hAnsi="Arial" w:cs="Arial"/>
+          <w:color w:val="000000"/>
+          <w:sz w:val="22"/>
+          <w:szCs w:val="22"/>
+        </w:rPr>
+        <w:t>GetUserBySessionId</w:t>
+      </w:r>
+      <w:proofErr w:type="spellEnd"/>
+      <w:r>
+        <w:rPr>
+          <w:rFonts w:ascii="Arial" w:hAnsi="Arial" w:cs="Arial"/>
+          <w:color w:val="000000"/>
+          <w:sz w:val="22"/>
+          <w:szCs w:val="22"/>
+          <w:lang w:val="ru-RU"/>
+        </w:rPr>
+        <w:t xml:space="preserve"> возвращает фейкового пользователя если задан несуществующий </w:t>
+      </w:r>
+      <w:proofErr w:type="spellStart"/>
+      <w:r>
+        <w:rPr>
+          <w:rFonts w:ascii="Arial" w:hAnsi="Arial" w:cs="Arial"/>
+          <w:color w:val="000000"/>
+          <w:sz w:val="22"/>
+          <w:szCs w:val="22"/>
+        </w:rPr>
+        <w:t>SessionUserId</w:t>
+      </w:r>
+      <w:proofErr w:type="spellEnd"/>
+      <w:r>
+        <w:rPr>
+          <w:rFonts w:ascii="Arial" w:hAnsi="Arial" w:cs="Arial"/>
+          <w:color w:val="000000"/>
+          <w:sz w:val="22"/>
+          <w:szCs w:val="22"/>
+          <w:lang w:val="ru-RU"/>
+        </w:rPr>
+        <w:t>.</w:t>
+      </w:r>
+    </w:p>
+    <w:p>
+      <w:pPr>
+        <w:pStyle w:val="NormalWeb"/>
+        <w:numPr>
+          <w:ilvl w:val="0"/>
+          <w:numId w:val="1"/>
+        </w:numPr>
+        <w:spacing w:before="0" w:beforeAutospacing="0" w:after="0" w:afterAutospacing="0"/>
+        <w:textAlignment w:val="baseline"/>
+        <w:rPr>
+          <w:rFonts w:ascii="Arial" w:hAnsi="Arial" w:cs="Arial"/>
+          <w:color w:val="000000"/>
+          <w:sz w:val="22"/>
+          <w:szCs w:val="22"/>
+          <w:lang w:val="ru-RU"/>
+        </w:rPr>
+      </w:pPr>
       <w:r>
         <w:rPr>
           <w:rFonts w:ascii="Arial" w:hAnsi="Arial" w:cs="Arial"/>
@@ -1730,10 +1762,209 @@
     </w:p>
     <w:p>
       <w:pPr>
-        <w:rPr>
-          <w:lang w:val="ru-RU"/>
-        </w:rPr>
-      </w:pPr>
+        <w:pStyle w:val="NormalWeb"/>
+        <w:spacing w:before="0" w:beforeAutospacing="0" w:after="0" w:afterAutospacing="0"/>
+        <w:rPr>
+          <w:rFonts w:ascii="Arial" w:hAnsi="Arial" w:cs="Arial"/>
+          <w:b/>
+          <w:bCs/>
+          <w:color w:val="000000"/>
+          <w:sz w:val="22"/>
+          <w:szCs w:val="22"/>
+          <w:lang w:val="ru-RU"/>
+        </w:rPr>
+      </w:pPr>
+      <w:r>
+        <w:rPr>
+          <w:rFonts w:ascii="Arial" w:hAnsi="Arial" w:cs="Arial"/>
+          <w:b/>
+          <w:bCs/>
+          <w:color w:val="000000"/>
+          <w:sz w:val="22"/>
+          <w:szCs w:val="22"/>
+          <w:lang w:val="ru-RU"/>
+        </w:rPr>
+        <w:t>Критерии</w:t>
+      </w:r>
+      <w:r>
+        <w:rPr>
+          <w:rFonts w:ascii="Arial" w:hAnsi="Arial" w:cs="Arial"/>
+          <w:b/>
+          <w:bCs/>
+          <w:color w:val="000000"/>
+          <w:sz w:val="22"/>
+          <w:szCs w:val="22"/>
+          <w:lang w:val="ru-RU"/>
+        </w:rPr>
+        <w:t xml:space="preserve"> </w:t>
+      </w:r>
+      <w:r>
+        <w:rPr>
+          <w:rFonts w:ascii="Arial" w:hAnsi="Arial" w:cs="Arial"/>
+          <w:b/>
+          <w:bCs/>
+          <w:color w:val="000000"/>
+          <w:sz w:val="22"/>
+          <w:szCs w:val="22"/>
+          <w:lang w:val="ru-RU"/>
+        </w:rPr>
+        <w:t>выставления</w:t>
+      </w:r>
+      <w:r>
+        <w:rPr>
+          <w:rFonts w:ascii="Arial" w:hAnsi="Arial" w:cs="Arial"/>
+          <w:b/>
+          <w:bCs/>
+          <w:color w:val="000000"/>
+          <w:sz w:val="22"/>
+          <w:szCs w:val="22"/>
+          <w:lang w:val="ru-RU"/>
+        </w:rPr>
+        <w:t xml:space="preserve"> </w:t>
+      </w:r>
+      <w:r>
+        <w:rPr>
+          <w:rFonts w:ascii="Arial" w:hAnsi="Arial" w:cs="Arial"/>
+          <w:b/>
+          <w:bCs/>
+          <w:color w:val="000000"/>
+          <w:sz w:val="22"/>
+          <w:szCs w:val="22"/>
+          <w:lang w:val="ru-RU"/>
+        </w:rPr>
+        <w:t>оценки</w:t>
+      </w:r>
+      <w:r>
+        <w:rPr>
+          <w:rFonts w:ascii="Arial" w:hAnsi="Arial" w:cs="Arial"/>
+          <w:b/>
+          <w:bCs/>
+          <w:color w:val="000000"/>
+          <w:sz w:val="22"/>
+          <w:szCs w:val="22"/>
+          <w:lang w:val="ru-RU"/>
+        </w:rPr>
+        <w:t>:</w:t>
+      </w:r>
+    </w:p>
+    <w:p>
+      <w:pPr>
+        <w:spacing w:after="0" w:line="240" w:lineRule="auto"/>
+        <w:ind w:firstLine="720"/>
+        <w:rPr>
+          <w:rFonts w:ascii="Arial" w:eastAsia="Times New Roman" w:hAnsi="Arial" w:cs="Arial"/>
+          <w:color w:val="000000"/>
+          <w:lang w:val="ru-RU"/>
+        </w:rPr>
+      </w:pPr>
+      <w:r>
+        <w:rPr>
+          <w:rFonts w:ascii="Arial" w:eastAsia="Times New Roman" w:hAnsi="Arial" w:cs="Arial"/>
+          <w:color w:val="000000"/>
+          <w:lang w:val="ru-RU"/>
+        </w:rPr>
+        <w:t>Необнаруженный предусмотренный баг – минус 0.1 к оценке.</w:t>
+      </w:r>
+    </w:p>
+    <w:p>
+      <w:pPr>
+        <w:spacing w:after="0" w:line="240" w:lineRule="auto"/>
+        <w:ind w:firstLine="720"/>
+        <w:rPr>
+          <w:rFonts w:ascii="Arial" w:eastAsia="Times New Roman" w:hAnsi="Arial" w:cs="Arial"/>
+          <w:color w:val="000000"/>
+          <w:lang w:val="ru-RU"/>
+        </w:rPr>
+      </w:pPr>
+      <w:r>
+        <w:rPr>
+          <w:rFonts w:ascii="Arial" w:eastAsia="Times New Roman" w:hAnsi="Arial" w:cs="Arial"/>
+          <w:color w:val="000000"/>
+          <w:lang w:val="ru-RU"/>
+        </w:rPr>
+        <w:t>Обнаруженный непредусмотренный баг – плюс 0.2 к оценке.</w:t>
+      </w:r>
+    </w:p>
+    <w:p>
+      <w:pPr>
+        <w:spacing w:after="0" w:line="240" w:lineRule="auto"/>
+        <w:ind w:firstLine="720"/>
+        <w:rPr>
+          <w:rFonts w:ascii="Arial" w:eastAsia="Times New Roman" w:hAnsi="Arial" w:cs="Arial"/>
+          <w:color w:val="000000"/>
+          <w:lang w:val="ru-RU"/>
+        </w:rPr>
+      </w:pPr>
+      <w:r>
+        <w:rPr>
+          <w:rFonts w:ascii="Arial" w:eastAsia="Times New Roman" w:hAnsi="Arial" w:cs="Arial"/>
+          <w:color w:val="000000"/>
+          <w:lang w:val="ru-RU"/>
+        </w:rPr>
+        <w:lastRenderedPageBreak/>
+        <w:t>П</w:t>
+      </w:r>
+      <w:r>
+        <w:rPr>
+          <w:rFonts w:ascii="Arial" w:eastAsia="Times New Roman" w:hAnsi="Arial" w:cs="Arial"/>
+          <w:color w:val="000000"/>
+          <w:lang w:val="ru-RU"/>
+        </w:rPr>
+        <w:t>росрочка сдачи задания</w:t>
+      </w:r>
+      <w:r>
+        <w:rPr>
+          <w:rFonts w:ascii="Arial" w:eastAsia="Times New Roman" w:hAnsi="Arial" w:cs="Arial"/>
+          <w:color w:val="000000"/>
+          <w:lang w:val="ru-RU"/>
+        </w:rPr>
+        <w:t xml:space="preserve"> – минус 0.3 </w:t>
+      </w:r>
+      <w:r>
+        <w:rPr>
+          <w:rFonts w:ascii="Arial" w:eastAsia="Times New Roman" w:hAnsi="Arial" w:cs="Arial"/>
+          <w:color w:val="000000"/>
+          <w:lang w:val="ru-RU"/>
+        </w:rPr>
+        <w:t>к оценке</w:t>
+      </w:r>
+      <w:r>
+        <w:rPr>
+          <w:rFonts w:ascii="Arial" w:eastAsia="Times New Roman" w:hAnsi="Arial" w:cs="Arial"/>
+          <w:color w:val="000000"/>
+          <w:lang w:val="ru-RU"/>
+        </w:rPr>
+        <w:t xml:space="preserve"> за каждые неполные сутки</w:t>
+      </w:r>
+      <w:r>
+        <w:rPr>
+          <w:rFonts w:ascii="Arial" w:eastAsia="Times New Roman" w:hAnsi="Arial" w:cs="Arial"/>
+          <w:color w:val="000000"/>
+          <w:lang w:val="ru-RU"/>
+        </w:rPr>
+        <w:t>.</w:t>
+      </w:r>
+    </w:p>
+    <w:p>
+      <w:pPr>
+        <w:spacing w:after="0" w:line="240" w:lineRule="auto"/>
+        <w:ind w:firstLine="720"/>
+        <w:rPr>
+          <w:rFonts w:ascii="Arial" w:eastAsia="Times New Roman" w:hAnsi="Arial" w:cs="Arial"/>
+          <w:color w:val="000000"/>
+          <w:lang w:val="ru-RU"/>
+        </w:rPr>
+      </w:pPr>
+      <w:r>
+        <w:rPr>
+          <w:rFonts w:ascii="Arial" w:eastAsia="Times New Roman" w:hAnsi="Arial" w:cs="Arial"/>
+          <w:color w:val="000000"/>
+          <w:lang w:val="ru-RU"/>
+        </w:rPr>
+        <w:t>Невыполнение критериев задания – минус 0.5 к оценке дополнительно.</w:t>
+      </w:r>
+      <w:bookmarkStart w:id="4" w:name="_GoBack"/>
+      <w:bookmarkEnd w:id="4"/>
     </w:p>
     <w:sectPr>
       <w:pgSz w:w="12240" w:h="15840"/>
@@ -1750,11 +1981,11 @@
   <w:abstractNum w:abstractNumId="0" w15:restartNumberingAfterBreak="0">
     <w:nsid w:val="606F449C"/>
     <w:multiLevelType w:val="multilevel"/>
-    <w:tmpl w:val="96EC6F44"/>
+    <w:tmpl w:val="383A75FE"/>
     <w:lvl w:ilvl="0">
       <w:start w:val="1"/>
-      <w:numFmt w:val="bullet"/>
-      <w:lvlText w:val=""/>
+      <w:numFmt w:val="decimal"/>
+      <w:lvlText w:val="%1."/>
       <w:lvlJc w:val="left"/>
       <w:pPr>
         <w:tabs>
@@ -1763,7 +1994,7 @@
         <w:ind w:left="720" w:hanging="360"/>
       </w:pPr>
       <w:rPr>
-        <w:rFonts w:ascii="Symbol" w:hAnsi="Symbol" w:hint="default"/>
+        <w:rFonts w:hint="default"/>
         <w:sz w:val="20"/>
       </w:rPr>
     </w:lvl>

</xml_diff>

<commit_message>
SOAP address extension is added Additional service methods are added
</commit_message>
<xml_diff>
--- a/Docs/Sprint1.docx
+++ b/Docs/Sprint1.docx
@@ -987,7 +987,6 @@
           <w:rFonts w:ascii="Times New Roman" w:eastAsia="Times New Roman" w:hAnsi="Times New Roman" w:cs="Times New Roman"/>
           <w:sz w:val="24"/>
           <w:szCs w:val="24"/>
-          <w:lang w:val="ru-RU"/>
         </w:rPr>
       </w:pPr>
       <w:r>
@@ -1003,7 +1002,6 @@
           <w:rFonts w:ascii="Times New Roman" w:eastAsia="Times New Roman" w:hAnsi="Times New Roman" w:cs="Times New Roman"/>
           <w:sz w:val="24"/>
           <w:szCs w:val="24"/>
-          <w:lang w:val="ru-RU"/>
         </w:rPr>
         <w:t xml:space="preserve"> – </w:t>
       </w:r>
@@ -1020,7 +1018,6 @@
           <w:rFonts w:ascii="Times New Roman" w:eastAsia="Times New Roman" w:hAnsi="Times New Roman" w:cs="Times New Roman"/>
           <w:sz w:val="24"/>
           <w:szCs w:val="24"/>
-          <w:lang w:val="ru-RU"/>
         </w:rPr>
         <w:t>://</w:t>
       </w:r>
@@ -1037,7 +1034,6 @@
           <w:rFonts w:ascii="Times New Roman" w:eastAsia="Times New Roman" w:hAnsi="Times New Roman" w:cs="Times New Roman"/>
           <w:sz w:val="24"/>
           <w:szCs w:val="24"/>
-          <w:lang w:val="ru-RU"/>
         </w:rPr>
         <w:t>-</w:t>
       </w:r>
@@ -1056,7 +1052,6 @@
           <w:rFonts w:ascii="Times New Roman" w:eastAsia="Times New Roman" w:hAnsi="Times New Roman" w:cs="Times New Roman"/>
           <w:sz w:val="24"/>
           <w:szCs w:val="24"/>
-          <w:lang w:val="ru-RU"/>
         </w:rPr>
         <w:t>.</w:t>
       </w:r>
@@ -1075,7 +1070,6 @@
           <w:rFonts w:ascii="Times New Roman" w:eastAsia="Times New Roman" w:hAnsi="Times New Roman" w:cs="Times New Roman"/>
           <w:sz w:val="24"/>
           <w:szCs w:val="24"/>
-          <w:lang w:val="ru-RU"/>
         </w:rPr>
         <w:t>.</w:t>
       </w:r>
@@ -1092,7 +1086,6 @@
           <w:rFonts w:ascii="Times New Roman" w:eastAsia="Times New Roman" w:hAnsi="Times New Roman" w:cs="Times New Roman"/>
           <w:sz w:val="24"/>
           <w:szCs w:val="24"/>
-          <w:lang w:val="ru-RU"/>
         </w:rPr>
         <w:t>/</w:t>
       </w:r>
@@ -1111,10 +1104,27 @@
           <w:rFonts w:ascii="Times New Roman" w:eastAsia="Times New Roman" w:hAnsi="Times New Roman" w:cs="Times New Roman"/>
           <w:sz w:val="24"/>
           <w:szCs w:val="24"/>
-          <w:lang w:val="ru-RU"/>
         </w:rPr>
         <w:t>1</w:t>
       </w:r>
+      <w:bookmarkStart w:id="4" w:name="_GoBack"/>
+      <w:r>
+        <w:rPr>
+          <w:rFonts w:ascii="Times New Roman" w:eastAsia="Times New Roman" w:hAnsi="Times New Roman" w:cs="Times New Roman"/>
+          <w:sz w:val="24"/>
+          <w:szCs w:val="24"/>
+        </w:rPr>
+        <w:t>.</w:t>
+      </w:r>
+      <w:r>
+        <w:rPr>
+          <w:rFonts w:ascii="Times New Roman" w:eastAsia="Times New Roman" w:hAnsi="Times New Roman" w:cs="Times New Roman"/>
+          <w:sz w:val="24"/>
+          <w:szCs w:val="24"/>
+        </w:rPr>
+        <w:t>svc</w:t>
+      </w:r>
+      <w:bookmarkEnd w:id="4"/>
     </w:p>
     <w:p>
       <w:pPr>
@@ -1123,7 +1133,6 @@
           <w:rFonts w:ascii="Times New Roman" w:eastAsia="Times New Roman" w:hAnsi="Times New Roman" w:cs="Times New Roman"/>
           <w:sz w:val="24"/>
           <w:szCs w:val="24"/>
-          <w:lang w:val="ru-RU"/>
         </w:rPr>
       </w:pPr>
     </w:p>
@@ -1963,8 +1972,6 @@
         </w:rPr>
         <w:t>Невыполнение критериев задания – минус 0.5 к оценке дополнительно.</w:t>
       </w:r>
-      <w:bookmarkStart w:id="4" w:name="_GoBack"/>
-      <w:bookmarkEnd w:id="4"/>
     </w:p>
     <w:sectPr>
       <w:pgSz w:w="12240" w:h="15840"/>

</xml_diff>